<commit_message>
updated memory map to reflect change from 18bit to 32bit set_avgs
</commit_message>
<xml_diff>
--- a/fpga/doc/RedPitaya_HDL_memory_map.docx
+++ b/fpga/doc/RedPitaya_HDL_memory_map.docx
@@ -1,6 +1,6 @@
 
 <file path=word/document.xml><?xml version="1.0" encoding="utf-8"?>
-<w:document xmlns:wpc="http://schemas.microsoft.com/office/word/2010/wordprocessingCanvas" xmlns:mo="http://schemas.microsoft.com/office/mac/office/2008/main" xmlns:mc="http://schemas.openxmlformats.org/markup-compatibility/2006" xmlns:mv="urn:schemas-microsoft-com:mac:vml" xmlns:o="urn:schemas-microsoft-com:office:office" xmlns:r="http://schemas.openxmlformats.org/officeDocument/2006/relationships" xmlns:m="http://schemas.openxmlformats.org/officeDocument/2006/math" xmlns:v="urn:schemas-microsoft-com:vml" xmlns:wp14="http://schemas.microsoft.com/office/word/2010/wordprocessingDrawing" xmlns:wp="http://schemas.openxmlformats.org/drawingml/2006/wordprocessingDrawing" xmlns:w10="urn:schemas-microsoft-com:office:word" xmlns:w="http://schemas.openxmlformats.org/wordprocessingml/2006/main" xmlns:w14="http://schemas.microsoft.com/office/word/2010/wordml" xmlns:wpg="http://schemas.microsoft.com/office/word/2010/wordprocessingGroup" xmlns:wpi="http://schemas.microsoft.com/office/word/2010/wordprocessingInk" xmlns:wne="http://schemas.microsoft.com/office/word/2006/wordml" xmlns:wps="http://schemas.microsoft.com/office/word/2010/wordprocessingShape" mc:Ignorable="w14 wp14">
+<w:document xmlns:wpc="http://schemas.microsoft.com/office/word/2010/wordprocessingCanvas" xmlns:mo="http://schemas.microsoft.com/office/mac/office/2008/main" xmlns:mc="http://schemas.openxmlformats.org/markup-compatibility/2006" xmlns:mv="urn:schemas-microsoft-com:mac:vml" xmlns:o="urn:schemas-microsoft-com:office:office" xmlns:r="http://schemas.openxmlformats.org/officeDocument/2006/relationships" xmlns:m="http://schemas.openxmlformats.org/officeDocument/2006/math" xmlns:v="urn:schemas-microsoft-com:vml" xmlns:wp14="http://schemas.microsoft.com/office/word/2010/wordprocessingDrawing" xmlns:wp="http://schemas.openxmlformats.org/drawingml/2006/wordprocessingDrawing" xmlns:w10="urn:schemas-microsoft-com:office:word" xmlns:w="http://schemas.openxmlformats.org/wordprocessingml/2006/main" xmlns:w14="http://schemas.microsoft.com/office/word/2010/wordml" xmlns:w15="http://schemas.microsoft.com/office/word/2012/wordml" xmlns:wpg="http://schemas.microsoft.com/office/word/2010/wordprocessingGroup" xmlns:wpi="http://schemas.microsoft.com/office/word/2010/wordprocessingInk" xmlns:wne="http://schemas.microsoft.com/office/word/2006/wordml" xmlns:wps="http://schemas.microsoft.com/office/word/2010/wordprocessingShape" mc:Ignorable="w14 w15 wp14">
   <w:body>
     <w:p/>
     <w:p/>
@@ -2039,23 +2039,7 @@
     </w:p>
     <w:p>
       <w:r>
-        <w:t xml:space="preserve">Red </w:t>
-      </w:r>
-      <w:proofErr w:type="spellStart"/>
-      <w:r>
-        <w:t>Pitaya</w:t>
-      </w:r>
-      <w:proofErr w:type="spellEnd"/>
-      <w:r>
-        <w:t xml:space="preserve"> HDL design has multiple functions, which are configured by registers. It also uses memory locations to store capture data and generate output signals. All of this </w:t>
-      </w:r>
-      <w:proofErr w:type="gramStart"/>
-      <w:r>
-        <w:t>are</w:t>
-      </w:r>
-      <w:proofErr w:type="gramEnd"/>
-      <w:r>
-        <w:t xml:space="preserve"> described in this document. Memory location is written in a way that is seen by SW. </w:t>
+        <w:t xml:space="preserve">Red Pitaya HDL design has multiple functions, which are configured by registers. It also uses memory locations to store capture data and generate output signals. All of this are described in this document. Memory location is written in a way that is seen by SW. </w:t>
       </w:r>
     </w:p>
     <w:p/>
@@ -2080,15 +2064,7 @@
     </w:p>
     <w:p>
       <w:r>
-        <w:t xml:space="preserve">The table describes address space partitioning implemented on FPGA via AXI GP0 interface. All registers have offsets aligned to 4 bytes and are </w:t>
-      </w:r>
-      <w:proofErr w:type="gramStart"/>
-      <w:r>
-        <w:t>32 -bit wide</w:t>
-      </w:r>
-      <w:proofErr w:type="gramEnd"/>
-      <w:r>
-        <w:t>. Granularity is 32-bit, meaning that minimum transfer size is 4 bytes. The organization is little-</w:t>
+        <w:t>The table describes address space partitioning implemented on FPGA via AXI GP0 interface. All registers have offsets aligned to 4 bytes and are 32 -bit wide. Granularity is 32-bit, meaning that minimum transfer size is 4 bytes. The organization is little-</w:t>
       </w:r>
       <w:proofErr w:type="gramStart"/>
       <w:r>
@@ -3020,15 +2996,7 @@
       <w:bookmarkStart w:id="2" w:name="__RefHeading__3741_703566360"/>
       <w:bookmarkEnd w:id="2"/>
       <w:r>
-        <w:t xml:space="preserve">Red </w:t>
-      </w:r>
-      <w:proofErr w:type="spellStart"/>
-      <w:r>
-        <w:t>Pitaya</w:t>
-      </w:r>
-      <w:proofErr w:type="spellEnd"/>
-      <w:r>
-        <w:t xml:space="preserve"> Modules</w:t>
+        <w:t>Red Pitaya Modules</w:t>
       </w:r>
     </w:p>
     <w:p>
@@ -3036,23 +3004,7 @@
         <w:pStyle w:val="TextBody"/>
       </w:pPr>
       <w:r>
-        <w:t xml:space="preserve">Here are described </w:t>
-      </w:r>
-      <w:proofErr w:type="spellStart"/>
-      <w:r>
-        <w:t>submodules</w:t>
-      </w:r>
-      <w:proofErr w:type="spellEnd"/>
-      <w:r>
-        <w:t xml:space="preserve"> used in Red </w:t>
-      </w:r>
-      <w:proofErr w:type="spellStart"/>
-      <w:r>
-        <w:t>Pitaya</w:t>
-      </w:r>
-      <w:proofErr w:type="spellEnd"/>
-      <w:r>
-        <w:t xml:space="preserve"> FPGA logic.</w:t>
+        <w:t>Here are described submodules used in Red Pitaya FPGA logic.</w:t>
       </w:r>
     </w:p>
     <w:p>
@@ -3118,7 +3070,6 @@
                 <w:bCs/>
               </w:rPr>
             </w:pPr>
-            <w:proofErr w:type="gramStart"/>
             <w:r>
               <w:rPr>
                 <w:b/>
@@ -3126,7 +3077,6 @@
               </w:rPr>
               <w:t>offset</w:t>
             </w:r>
-            <w:proofErr w:type="gramEnd"/>
           </w:p>
         </w:tc>
         <w:tc>
@@ -3150,7 +3100,6 @@
                 <w:bCs/>
               </w:rPr>
             </w:pPr>
-            <w:proofErr w:type="gramStart"/>
             <w:r>
               <w:rPr>
                 <w:b/>
@@ -3158,7 +3107,6 @@
               </w:rPr>
               <w:t>description</w:t>
             </w:r>
-            <w:proofErr w:type="gramEnd"/>
           </w:p>
         </w:tc>
         <w:tc>
@@ -3183,7 +3131,6 @@
                 <w:bCs/>
               </w:rPr>
             </w:pPr>
-            <w:proofErr w:type="gramStart"/>
             <w:r>
               <w:rPr>
                 <w:b/>
@@ -3191,7 +3138,6 @@
               </w:rPr>
               <w:t>bits</w:t>
             </w:r>
-            <w:proofErr w:type="gramEnd"/>
           </w:p>
         </w:tc>
         <w:tc>
@@ -4324,13 +4270,8 @@
               <w:pStyle w:val="TableContents"/>
             </w:pPr>
             <w:proofErr w:type="spellStart"/>
-            <w:proofErr w:type="gramStart"/>
-            <w:r>
-              <w:t>digital</w:t>
-            </w:r>
-            <w:proofErr w:type="gramEnd"/>
-            <w:r>
-              <w:t>_loop</w:t>
+            <w:r>
+              <w:t>digital_loop</w:t>
             </w:r>
             <w:proofErr w:type="spellEnd"/>
           </w:p>
@@ -6736,7 +6677,6 @@
                 <w:bCs/>
               </w:rPr>
             </w:pPr>
-            <w:proofErr w:type="gramStart"/>
             <w:r>
               <w:rPr>
                 <w:b/>
@@ -6744,7 +6684,6 @@
               </w:rPr>
               <w:t>offset</w:t>
             </w:r>
-            <w:proofErr w:type="gramEnd"/>
           </w:p>
         </w:tc>
         <w:tc>
@@ -6768,7 +6707,6 @@
                 <w:bCs/>
               </w:rPr>
             </w:pPr>
-            <w:proofErr w:type="gramStart"/>
             <w:r>
               <w:rPr>
                 <w:b/>
@@ -6776,7 +6714,6 @@
               </w:rPr>
               <w:t>description</w:t>
             </w:r>
-            <w:proofErr w:type="gramEnd"/>
           </w:p>
         </w:tc>
         <w:tc>
@@ -6801,7 +6738,6 @@
                 <w:bCs/>
               </w:rPr>
             </w:pPr>
-            <w:proofErr w:type="gramStart"/>
             <w:r>
               <w:rPr>
                 <w:b/>
@@ -6809,7 +6745,6 @@
               </w:rPr>
               <w:t>bits</w:t>
             </w:r>
-            <w:proofErr w:type="gramEnd"/>
           </w:p>
         </w:tc>
         <w:tc>
@@ -9165,15 +9100,15 @@
               <w:pStyle w:val="TableContents"/>
             </w:pPr>
             <w:r>
-              <w:t xml:space="preserve">Data </w:t>
+              <w:t xml:space="preserve">Data decimation, supports only </w:t>
             </w:r>
             <w:proofErr w:type="gramStart"/>
             <w:r>
-              <w:t>decimation,</w:t>
+              <w:t>this values</w:t>
             </w:r>
             <w:proofErr w:type="gramEnd"/>
             <w:r>
-              <w:t xml:space="preserve"> supports only this values: 1,8, 64,1024,8192,65536. If other value is written data will NOT be correct.</w:t>
+              <w:t>: 1,8, 64,1024,8192,65536. If other value is written data will NOT be correct.</w:t>
             </w:r>
           </w:p>
         </w:tc>
@@ -11063,15 +10998,7 @@
               <w:pStyle w:val="TableContents"/>
             </w:pPr>
             <w:r>
-              <w:t xml:space="preserve">This unsigned counter holds the number of samples captured between the start of acquire and trigger. The value does not </w:t>
-            </w:r>
-            <w:proofErr w:type="gramStart"/>
-            <w:r>
-              <w:t>overflow,</w:t>
-            </w:r>
-            <w:proofErr w:type="gramEnd"/>
-            <w:r>
-              <w:t xml:space="preserve"> instead it stops incrementing at 0xffffffff.</w:t>
+              <w:t>This unsigned counter holds the number of samples captured between the start of acquire and trigger. The value does not overflow, instead it stops incrementing at 0xffffffff.</w:t>
             </w:r>
           </w:p>
         </w:tc>
@@ -16584,21 +16511,12 @@
                 <w:color w:val="000000"/>
               </w:rPr>
             </w:pPr>
-            <w:proofErr w:type="gramStart"/>
-            <w:r>
-              <w:rPr>
-                <w:rFonts w:eastAsia="Arial" w:cs="Arial"/>
-                <w:color w:val="000000"/>
-              </w:rPr>
-              <w:t>reset</w:t>
-            </w:r>
-            <w:proofErr w:type="gramEnd"/>
-            <w:r>
-              <w:rPr>
-                <w:rFonts w:eastAsia="Arial" w:cs="Arial"/>
-                <w:color w:val="000000"/>
-              </w:rPr>
-              <w:t xml:space="preserve"> value is decimal 62500 or equivalent to 0.5ms</w:t>
+            <w:r>
+              <w:rPr>
+                <w:rFonts w:eastAsia="Arial" w:cs="Arial"/>
+                <w:color w:val="000000"/>
+              </w:rPr>
+              <w:t>reset value is decimal 62500 or equivalent to 0.5ms</w:t>
             </w:r>
           </w:p>
         </w:tc>
@@ -17211,21 +17129,12 @@
                 <w:color w:val="000000"/>
               </w:rPr>
             </w:pPr>
-            <w:proofErr w:type="gramStart"/>
-            <w:r>
-              <w:rPr>
-                <w:rFonts w:eastAsia="Arial" w:cs="Arial"/>
-                <w:color w:val="000000"/>
-              </w:rPr>
-              <w:t>signed</w:t>
-            </w:r>
-            <w:proofErr w:type="gramEnd"/>
-            <w:r>
-              <w:rPr>
-                <w:rFonts w:eastAsia="Arial" w:cs="Arial"/>
-                <w:color w:val="000000"/>
-              </w:rPr>
-              <w:t xml:space="preserve"> offset value</w:t>
+            <w:r>
+              <w:rPr>
+                <w:rFonts w:eastAsia="Arial" w:cs="Arial"/>
+                <w:color w:val="000000"/>
+              </w:rPr>
+              <w:t>signed offset value</w:t>
             </w:r>
           </w:p>
         </w:tc>
@@ -17592,21 +17501,12 @@
                 <w:color w:val="000000"/>
               </w:rPr>
             </w:pPr>
-            <w:proofErr w:type="gramStart"/>
-            <w:r>
-              <w:rPr>
-                <w:rFonts w:eastAsia="Arial" w:cs="Arial"/>
-                <w:color w:val="000000"/>
-              </w:rPr>
-              <w:t>signed</w:t>
-            </w:r>
-            <w:proofErr w:type="gramEnd"/>
-            <w:r>
-              <w:rPr>
-                <w:rFonts w:eastAsia="Arial" w:cs="Arial"/>
-                <w:color w:val="000000"/>
-              </w:rPr>
-              <w:t xml:space="preserve"> offset value</w:t>
+            <w:r>
+              <w:rPr>
+                <w:rFonts w:eastAsia="Arial" w:cs="Arial"/>
+                <w:color w:val="000000"/>
+              </w:rPr>
+              <w:t>signed offset value</w:t>
             </w:r>
           </w:p>
         </w:tc>
@@ -17825,7 +17725,7 @@
               <w:rPr>
                 <w:bCs/>
               </w:rPr>
-              <w:t>Reserved</w:t>
+              <w:t>Number of averaging counts</w:t>
             </w:r>
           </w:p>
         </w:tc>
@@ -17847,7 +17747,10 @@
               <w:jc w:val="center"/>
             </w:pPr>
             <w:r>
-              <w:t>31:18</w:t>
+              <w:t>31</w:t>
+            </w:r>
+            <w:r>
+              <w:t>:0</w:t>
             </w:r>
           </w:p>
         </w:tc>
@@ -17868,9 +17771,15 @@
             <w:pPr>
               <w:pStyle w:val="TableContents"/>
               <w:jc w:val="center"/>
-            </w:pPr>
-            <w:r>
-              <w:t>R</w:t>
+              <w:rPr>
+                <w:b/>
+              </w:rPr>
+            </w:pPr>
+            <w:r>
+              <w:rPr>
+                <w:b/>
+              </w:rPr>
+              <w:t>R/W</w:t>
             </w:r>
           </w:p>
         </w:tc>
@@ -17897,6 +17806,13 @@
                 <w:bCs/>
               </w:rPr>
             </w:pPr>
+            <w:r>
+              <w:rPr>
+                <w:b/>
+                <w:bCs/>
+              </w:rPr>
+              <w:t>0x10000 to 0x1FFFC</w:t>
+            </w:r>
           </w:p>
         </w:tc>
         <w:tc>
@@ -17915,129 +17831,19 @@
             <w:pPr>
               <w:pStyle w:val="TableContents"/>
               <w:rPr>
-                <w:bCs/>
-              </w:rPr>
-            </w:pPr>
-            <w:r>
-              <w:rPr>
-                <w:bCs/>
-              </w:rPr>
-              <w:t>Number of averaging counts</w:t>
-            </w:r>
-          </w:p>
-        </w:tc>
-        <w:tc>
-          <w:tcPr>
-            <w:tcW w:w="930" w:type="dxa"/>
-            <w:tcBorders>
-              <w:left w:val="single" w:sz="2" w:space="0" w:color="000000"/>
-              <w:bottom w:val="single" w:sz="2" w:space="0" w:color="000000"/>
-            </w:tcBorders>
-            <w:shd w:val="clear" w:color="auto" w:fill="auto"/>
-            <w:tcMar>
-              <w:left w:w="54" w:type="dxa"/>
-            </w:tcMar>
-          </w:tcPr>
-          <w:p>
-            <w:pPr>
-              <w:pStyle w:val="TableContents"/>
-              <w:jc w:val="center"/>
-            </w:pPr>
-            <w:r>
-              <w:t>17:0</w:t>
-            </w:r>
-          </w:p>
-        </w:tc>
-        <w:tc>
-          <w:tcPr>
-            <w:tcW w:w="810" w:type="dxa"/>
-            <w:tcBorders>
-              <w:left w:val="single" w:sz="2" w:space="0" w:color="000000"/>
-              <w:bottom w:val="single" w:sz="2" w:space="0" w:color="000000"/>
-              <w:right w:val="single" w:sz="2" w:space="0" w:color="000000"/>
-            </w:tcBorders>
-            <w:shd w:val="clear" w:color="auto" w:fill="auto"/>
-            <w:tcMar>
-              <w:left w:w="54" w:type="dxa"/>
-            </w:tcMar>
-          </w:tcPr>
-          <w:p>
-            <w:pPr>
-              <w:pStyle w:val="TableContents"/>
-              <w:jc w:val="center"/>
-              <w:rPr>
-                <w:b/>
-              </w:rPr>
-            </w:pPr>
-            <w:r>
-              <w:rPr>
-                <w:b/>
-              </w:rPr>
-              <w:t>R/W</w:t>
-            </w:r>
-          </w:p>
-        </w:tc>
-      </w:tr>
-      <w:tr>
-        <w:tc>
-          <w:tcPr>
-            <w:tcW w:w="1185" w:type="dxa"/>
-            <w:tcBorders>
-              <w:left w:val="single" w:sz="2" w:space="0" w:color="000000"/>
-              <w:bottom w:val="single" w:sz="2" w:space="0" w:color="000000"/>
-            </w:tcBorders>
-            <w:shd w:val="clear" w:color="auto" w:fill="auto"/>
-            <w:tcMar>
-              <w:left w:w="54" w:type="dxa"/>
-            </w:tcMar>
-          </w:tcPr>
-          <w:p>
-            <w:pPr>
-              <w:pStyle w:val="TableContents"/>
-              <w:jc w:val="center"/>
-              <w:rPr>
-                <w:b/>
-                <w:bCs/>
-              </w:rPr>
-            </w:pPr>
+                <w:b/>
+                <w:bCs/>
+              </w:rPr>
+            </w:pPr>
+            <w:r>
+              <w:rPr>
+                <w:b/>
+                <w:bCs/>
+              </w:rPr>
+              <w:t>Memory data (16k samples)</w:t>
+            </w:r>
             <w:bookmarkStart w:id="6" w:name="_GoBack"/>
             <w:bookmarkEnd w:id="6"/>
-            <w:r>
-              <w:rPr>
-                <w:b/>
-                <w:bCs/>
-              </w:rPr>
-              <w:t>0x10000 to 0x1FFFC</w:t>
-            </w:r>
-          </w:p>
-        </w:tc>
-        <w:tc>
-          <w:tcPr>
-            <w:tcW w:w="7050" w:type="dxa"/>
-            <w:tcBorders>
-              <w:left w:val="single" w:sz="2" w:space="0" w:color="000000"/>
-              <w:bottom w:val="single" w:sz="2" w:space="0" w:color="000000"/>
-            </w:tcBorders>
-            <w:shd w:val="clear" w:color="auto" w:fill="auto"/>
-            <w:tcMar>
-              <w:left w:w="54" w:type="dxa"/>
-            </w:tcMar>
-          </w:tcPr>
-          <w:p>
-            <w:pPr>
-              <w:pStyle w:val="TableContents"/>
-              <w:rPr>
-                <w:b/>
-                <w:bCs/>
-              </w:rPr>
-            </w:pPr>
-            <w:r>
-              <w:rPr>
-                <w:b/>
-                <w:bCs/>
-              </w:rPr>
-              <w:t>Memory data (16k samples)</w:t>
-            </w:r>
           </w:p>
         </w:tc>
         <w:tc>
@@ -19330,7 +19136,6 @@
                 <w:bCs/>
               </w:rPr>
             </w:pPr>
-            <w:proofErr w:type="gramStart"/>
             <w:r>
               <w:rPr>
                 <w:b/>
@@ -19338,7 +19143,6 @@
               </w:rPr>
               <w:t>offset</w:t>
             </w:r>
-            <w:proofErr w:type="gramEnd"/>
           </w:p>
         </w:tc>
         <w:tc>
@@ -19362,7 +19166,6 @@
                 <w:bCs/>
               </w:rPr>
             </w:pPr>
-            <w:proofErr w:type="gramStart"/>
             <w:r>
               <w:rPr>
                 <w:b/>
@@ -19370,7 +19173,6 @@
               </w:rPr>
               <w:t>description</w:t>
             </w:r>
-            <w:proofErr w:type="gramEnd"/>
           </w:p>
         </w:tc>
         <w:tc>
@@ -19395,7 +19197,6 @@
                 <w:bCs/>
               </w:rPr>
             </w:pPr>
-            <w:proofErr w:type="gramStart"/>
             <w:r>
               <w:rPr>
                 <w:b/>
@@ -19403,7 +19204,6 @@
               </w:rPr>
               <w:t>bits</w:t>
             </w:r>
-            <w:proofErr w:type="gramEnd"/>
           </w:p>
         </w:tc>
         <w:tc>
@@ -20514,7 +20314,15 @@
             </w:r>
             <w:proofErr w:type="spellEnd"/>
             <w:r>
-              <w:t xml:space="preserve"> A external gated bursts</w:t>
+              <w:t xml:space="preserve"> </w:t>
+            </w:r>
+            <w:proofErr w:type="spellStart"/>
+            <w:r>
+              <w:t>A</w:t>
+            </w:r>
+            <w:proofErr w:type="spellEnd"/>
+            <w:r>
+              <w:t xml:space="preserve"> external gated bursts</w:t>
             </w:r>
           </w:p>
         </w:tc>
@@ -21314,11 +21122,11 @@
             </w:pPr>
             <w:proofErr w:type="gramStart"/>
             <w:r>
-              <w:t>out</w:t>
+              <w:t>out  =</w:t>
             </w:r>
             <w:proofErr w:type="gramEnd"/>
             <w:r>
-              <w:t xml:space="preserve">  = (data*scale)/0x2000 + offset</w:t>
+              <w:t xml:space="preserve"> (data*scale)/0x2000 + offset</w:t>
             </w:r>
           </w:p>
         </w:tc>
@@ -24255,11 +24063,11 @@
             </w:pPr>
             <w:proofErr w:type="gramStart"/>
             <w:r>
-              <w:t>out</w:t>
+              <w:t>out  =</w:t>
             </w:r>
             <w:proofErr w:type="gramEnd"/>
             <w:r>
-              <w:t xml:space="preserve">  = (data*scale)/0x2000 + offset</w:t>
+              <w:t xml:space="preserve"> (data*scale)/0x2000 + offset</w:t>
             </w:r>
           </w:p>
         </w:tc>
@@ -27836,7 +27644,6 @@
                 <w:bCs/>
               </w:rPr>
             </w:pPr>
-            <w:proofErr w:type="gramStart"/>
             <w:r>
               <w:rPr>
                 <w:b/>
@@ -27844,7 +27651,6 @@
               </w:rPr>
               <w:t>offset</w:t>
             </w:r>
-            <w:proofErr w:type="gramEnd"/>
           </w:p>
         </w:tc>
         <w:tc>
@@ -27868,7 +27674,6 @@
                 <w:bCs/>
               </w:rPr>
             </w:pPr>
-            <w:proofErr w:type="gramStart"/>
             <w:r>
               <w:rPr>
                 <w:b/>
@@ -27876,7 +27681,6 @@
               </w:rPr>
               <w:t>description</w:t>
             </w:r>
-            <w:proofErr w:type="gramEnd"/>
           </w:p>
         </w:tc>
         <w:tc>
@@ -27901,7 +27705,6 @@
                 <w:bCs/>
               </w:rPr>
             </w:pPr>
-            <w:proofErr w:type="gramStart"/>
             <w:r>
               <w:rPr>
                 <w:b/>
@@ -27909,7 +27712,6 @@
               </w:rPr>
               <w:t>bits</w:t>
             </w:r>
-            <w:proofErr w:type="gramEnd"/>
           </w:p>
         </w:tc>
         <w:tc>
@@ -34486,7 +34288,6 @@
                 <w:bCs/>
               </w:rPr>
             </w:pPr>
-            <w:proofErr w:type="gramStart"/>
             <w:r>
               <w:rPr>
                 <w:b/>
@@ -34494,7 +34295,6 @@
               </w:rPr>
               <w:t>offset</w:t>
             </w:r>
-            <w:proofErr w:type="gramEnd"/>
           </w:p>
         </w:tc>
         <w:tc>
@@ -34518,7 +34318,6 @@
                 <w:bCs/>
               </w:rPr>
             </w:pPr>
-            <w:proofErr w:type="gramStart"/>
             <w:r>
               <w:rPr>
                 <w:b/>
@@ -34526,7 +34325,6 @@
               </w:rPr>
               <w:t>description</w:t>
             </w:r>
-            <w:proofErr w:type="gramEnd"/>
           </w:p>
         </w:tc>
         <w:tc>
@@ -34551,7 +34349,6 @@
                 <w:bCs/>
               </w:rPr>
             </w:pPr>
-            <w:proofErr w:type="gramStart"/>
             <w:r>
               <w:rPr>
                 <w:b/>
@@ -34559,7 +34356,6 @@
               </w:rPr>
               <w:t>bits</w:t>
             </w:r>
-            <w:proofErr w:type="gramEnd"/>
           </w:p>
         </w:tc>
         <w:tc>
@@ -38332,7 +38128,6 @@
                 <w:bCs/>
               </w:rPr>
             </w:pPr>
-            <w:proofErr w:type="gramStart"/>
             <w:r>
               <w:rPr>
                 <w:b/>
@@ -38340,7 +38135,6 @@
               </w:rPr>
               <w:t>offset</w:t>
             </w:r>
-            <w:proofErr w:type="gramEnd"/>
           </w:p>
         </w:tc>
         <w:tc>
@@ -38364,7 +38158,6 @@
                 <w:bCs/>
               </w:rPr>
             </w:pPr>
-            <w:proofErr w:type="gramStart"/>
             <w:r>
               <w:rPr>
                 <w:b/>
@@ -38372,7 +38165,6 @@
               </w:rPr>
               <w:t>description</w:t>
             </w:r>
-            <w:proofErr w:type="gramEnd"/>
           </w:p>
         </w:tc>
         <w:tc>
@@ -38397,7 +38189,6 @@
                 <w:bCs/>
               </w:rPr>
             </w:pPr>
-            <w:proofErr w:type="gramStart"/>
             <w:r>
               <w:rPr>
                 <w:b/>
@@ -38405,7 +38196,6 @@
               </w:rPr>
               <w:t>bits</w:t>
             </w:r>
-            <w:proofErr w:type="gramEnd"/>
           </w:p>
         </w:tc>
         <w:tc>
@@ -40878,7 +40668,6 @@
                 <w:bCs/>
               </w:rPr>
             </w:pPr>
-            <w:proofErr w:type="gramStart"/>
             <w:r>
               <w:rPr>
                 <w:b/>
@@ -40886,7 +40675,6 @@
               </w:rPr>
               <w:t>offset</w:t>
             </w:r>
-            <w:proofErr w:type="gramEnd"/>
           </w:p>
         </w:tc>
         <w:tc>
@@ -40910,7 +40698,6 @@
                 <w:bCs/>
               </w:rPr>
             </w:pPr>
-            <w:proofErr w:type="gramStart"/>
             <w:r>
               <w:rPr>
                 <w:b/>
@@ -40918,7 +40705,6 @@
               </w:rPr>
               <w:t>description</w:t>
             </w:r>
-            <w:proofErr w:type="gramEnd"/>
           </w:p>
         </w:tc>
         <w:tc>
@@ -40943,7 +40729,6 @@
                 <w:bCs/>
               </w:rPr>
             </w:pPr>
-            <w:proofErr w:type="gramStart"/>
             <w:r>
               <w:rPr>
                 <w:b/>
@@ -40951,7 +40736,6 @@
               </w:rPr>
               <w:t>bits</w:t>
             </w:r>
-            <w:proofErr w:type="gramEnd"/>
           </w:p>
         </w:tc>
         <w:tc>
@@ -41322,7 +41106,7 @@
 </file>
 
 <file path=word/numbering.xml><?xml version="1.0" encoding="utf-8"?>
-<w:numbering xmlns:wpc="http://schemas.microsoft.com/office/word/2010/wordprocessingCanvas" xmlns:mo="http://schemas.microsoft.com/office/mac/office/2008/main" xmlns:mc="http://schemas.openxmlformats.org/markup-compatibility/2006" xmlns:mv="urn:schemas-microsoft-com:mac:vml" xmlns:o="urn:schemas-microsoft-com:office:office" xmlns:r="http://schemas.openxmlformats.org/officeDocument/2006/relationships" xmlns:m="http://schemas.openxmlformats.org/officeDocument/2006/math" xmlns:v="urn:schemas-microsoft-com:vml" xmlns:wp14="http://schemas.microsoft.com/office/word/2010/wordprocessingDrawing" xmlns:wp="http://schemas.openxmlformats.org/drawingml/2006/wordprocessingDrawing" xmlns:w10="urn:schemas-microsoft-com:office:word" xmlns:w="http://schemas.openxmlformats.org/wordprocessingml/2006/main" xmlns:w14="http://schemas.microsoft.com/office/word/2010/wordml" xmlns:wpg="http://schemas.microsoft.com/office/word/2010/wordprocessingGroup" xmlns:wpi="http://schemas.microsoft.com/office/word/2010/wordprocessingInk" xmlns:wne="http://schemas.microsoft.com/office/word/2006/wordml" xmlns:wps="http://schemas.microsoft.com/office/word/2010/wordprocessingShape" mc:Ignorable="w14 wp14">
+<w:numbering xmlns:wpc="http://schemas.microsoft.com/office/word/2010/wordprocessingCanvas" xmlns:mo="http://schemas.microsoft.com/office/mac/office/2008/main" xmlns:mc="http://schemas.openxmlformats.org/markup-compatibility/2006" xmlns:mv="urn:schemas-microsoft-com:mac:vml" xmlns:o="urn:schemas-microsoft-com:office:office" xmlns:r="http://schemas.openxmlformats.org/officeDocument/2006/relationships" xmlns:m="http://schemas.openxmlformats.org/officeDocument/2006/math" xmlns:v="urn:schemas-microsoft-com:vml" xmlns:wp14="http://schemas.microsoft.com/office/word/2010/wordprocessingDrawing" xmlns:wp="http://schemas.openxmlformats.org/drawingml/2006/wordprocessingDrawing" xmlns:w10="urn:schemas-microsoft-com:office:word" xmlns:w="http://schemas.openxmlformats.org/wordprocessingml/2006/main" xmlns:w14="http://schemas.microsoft.com/office/word/2010/wordml" xmlns:w15="http://schemas.microsoft.com/office/word/2012/wordml" xmlns:wpg="http://schemas.microsoft.com/office/word/2010/wordprocessingGroup" xmlns:wpi="http://schemas.microsoft.com/office/word/2010/wordprocessingInk" xmlns:wne="http://schemas.microsoft.com/office/word/2006/wordml" xmlns:wps="http://schemas.microsoft.com/office/word/2010/wordprocessingShape" mc:Ignorable="w14 w15 wp14">
   <w:abstractNum w:abstractNumId="0">
     <w:nsid w:val="09F82B7D"/>
     <w:multiLevelType w:val="multilevel"/>
@@ -41452,6 +41236,7 @@
     <w:lvl w:ilvl="0">
       <w:start w:val="1"/>
       <w:numFmt w:val="decimal"/>
+      <w:pStyle w:val="Heading1"/>
       <w:suff w:val="nothing"/>
       <w:lvlText w:val=""/>
       <w:lvlJc w:val="left"/>
@@ -41465,6 +41250,7 @@
     <w:lvl w:ilvl="1">
       <w:start w:val="1"/>
       <w:numFmt w:val="decimal"/>
+      <w:pStyle w:val="Heading2"/>
       <w:suff w:val="nothing"/>
       <w:lvlText w:val=""/>
       <w:lvlJc w:val="left"/>
@@ -41577,7 +41363,7 @@
 </file>
 
 <file path=word/styles.xml><?xml version="1.0" encoding="utf-8"?>
-<w:styles xmlns:mc="http://schemas.openxmlformats.org/markup-compatibility/2006" xmlns:r="http://schemas.openxmlformats.org/officeDocument/2006/relationships" xmlns:w="http://schemas.openxmlformats.org/wordprocessingml/2006/main" xmlns:w14="http://schemas.microsoft.com/office/word/2010/wordml" mc:Ignorable="w14">
+<w:styles xmlns:mc="http://schemas.openxmlformats.org/markup-compatibility/2006" xmlns:r="http://schemas.openxmlformats.org/officeDocument/2006/relationships" xmlns:w="http://schemas.openxmlformats.org/wordprocessingml/2006/main" xmlns:w14="http://schemas.microsoft.com/office/word/2010/wordml" xmlns:w15="http://schemas.microsoft.com/office/word/2012/wordml" mc:Ignorable="w14 w15">
   <w:docDefaults>
     <w:rPrDefault>
       <w:rPr>
@@ -41589,144 +41375,389 @@
     </w:rPrDefault>
     <w:pPrDefault/>
   </w:docDefaults>
-  <w:latentStyles w:defLockedState="0" w:defUIPriority="99" w:defSemiHidden="1" w:defUnhideWhenUsed="1" w:defQFormat="0" w:count="276">
-    <w:lsdException w:name="Normal" w:semiHidden="0" w:uiPriority="0" w:unhideWhenUsed="0" w:qFormat="1"/>
-    <w:lsdException w:name="heading 1" w:semiHidden="0" w:uiPriority="9" w:unhideWhenUsed="0" w:qFormat="1"/>
-    <w:lsdException w:name="heading 2" w:uiPriority="9" w:qFormat="1"/>
-    <w:lsdException w:name="heading 3" w:uiPriority="9" w:qFormat="1"/>
-    <w:lsdException w:name="heading 4" w:uiPriority="9" w:qFormat="1"/>
-    <w:lsdException w:name="heading 5" w:uiPriority="9" w:qFormat="1"/>
-    <w:lsdException w:name="heading 6" w:uiPriority="9" w:qFormat="1"/>
-    <w:lsdException w:name="heading 7" w:uiPriority="9" w:qFormat="1"/>
-    <w:lsdException w:name="heading 8" w:uiPriority="9" w:qFormat="1"/>
-    <w:lsdException w:name="heading 9" w:uiPriority="9" w:qFormat="1"/>
-    <w:lsdException w:name="toc 1" w:uiPriority="39"/>
-    <w:lsdException w:name="toc 2" w:uiPriority="39"/>
-    <w:lsdException w:name="toc 3" w:uiPriority="39"/>
-    <w:lsdException w:name="toc 4" w:uiPriority="39"/>
-    <w:lsdException w:name="toc 5" w:uiPriority="39"/>
-    <w:lsdException w:name="toc 6" w:uiPriority="39"/>
-    <w:lsdException w:name="toc 7" w:uiPriority="39"/>
-    <w:lsdException w:name="toc 8" w:uiPriority="39"/>
-    <w:lsdException w:name="toc 9" w:uiPriority="39"/>
-    <w:lsdException w:name="caption" w:uiPriority="35" w:qFormat="1"/>
-    <w:lsdException w:name="Title" w:semiHidden="0" w:uiPriority="10" w:unhideWhenUsed="0" w:qFormat="1"/>
-    <w:lsdException w:name="Default Paragraph Font" w:uiPriority="1"/>
-    <w:lsdException w:name="Subtitle" w:semiHidden="0" w:uiPriority="11" w:unhideWhenUsed="0" w:qFormat="1"/>
-    <w:lsdException w:name="Strong" w:semiHidden="0" w:uiPriority="22" w:unhideWhenUsed="0" w:qFormat="1"/>
-    <w:lsdException w:name="Emphasis" w:semiHidden="0" w:uiPriority="20" w:unhideWhenUsed="0" w:qFormat="1"/>
-    <w:lsdException w:name="Table Grid" w:semiHidden="0" w:uiPriority="59" w:unhideWhenUsed="0"/>
-    <w:lsdException w:name="Placeholder Text" w:unhideWhenUsed="0"/>
-    <w:lsdException w:name="No Spacing" w:semiHidden="0" w:uiPriority="1" w:unhideWhenUsed="0" w:qFormat="1"/>
-    <w:lsdException w:name="Light Shading" w:semiHidden="0" w:uiPriority="60" w:unhideWhenUsed="0"/>
-    <w:lsdException w:name="Light List" w:semiHidden="0" w:uiPriority="61" w:unhideWhenUsed="0"/>
-    <w:lsdException w:name="Light Grid" w:semiHidden="0" w:uiPriority="62" w:unhideWhenUsed="0"/>
-    <w:lsdException w:name="Medium Shading 1" w:semiHidden="0" w:uiPriority="63" w:unhideWhenUsed="0"/>
-    <w:lsdException w:name="Medium Shading 2" w:semiHidden="0" w:uiPriority="64" w:unhideWhenUsed="0"/>
-    <w:lsdException w:name="Medium List 1" w:semiHidden="0" w:uiPriority="65" w:unhideWhenUsed="0"/>
-    <w:lsdException w:name="Medium List 2" w:semiHidden="0" w:uiPriority="66" w:unhideWhenUsed="0"/>
-    <w:lsdException w:name="Medium Grid 1" w:semiHidden="0" w:uiPriority="67" w:unhideWhenUsed="0"/>
-    <w:lsdException w:name="Medium Grid 2" w:semiHidden="0" w:uiPriority="68" w:unhideWhenUsed="0"/>
-    <w:lsdException w:name="Medium Grid 3" w:semiHidden="0" w:uiPriority="69" w:unhideWhenUsed="0"/>
-    <w:lsdException w:name="Dark List" w:semiHidden="0" w:uiPriority="70" w:unhideWhenUsed="0"/>
-    <w:lsdException w:name="Colorful Shading" w:semiHidden="0" w:uiPriority="71" w:unhideWhenUsed="0"/>
-    <w:lsdException w:name="Colorful List" w:semiHidden="0" w:uiPriority="72" w:unhideWhenUsed="0"/>
-    <w:lsdException w:name="Colorful Grid" w:semiHidden="0" w:uiPriority="73" w:unhideWhenUsed="0"/>
-    <w:lsdException w:name="Light Shading Accent 1" w:semiHidden="0" w:uiPriority="60" w:unhideWhenUsed="0"/>
-    <w:lsdException w:name="Light List Accent 1" w:semiHidden="0" w:uiPriority="61" w:unhideWhenUsed="0"/>
-    <w:lsdException w:name="Light Grid Accent 1" w:semiHidden="0" w:uiPriority="62" w:unhideWhenUsed="0"/>
-    <w:lsdException w:name="Medium Shading 1 Accent 1" w:semiHidden="0" w:uiPriority="63" w:unhideWhenUsed="0"/>
-    <w:lsdException w:name="Medium Shading 2 Accent 1" w:semiHidden="0" w:uiPriority="64" w:unhideWhenUsed="0"/>
-    <w:lsdException w:name="Medium List 1 Accent 1" w:semiHidden="0" w:uiPriority="65" w:unhideWhenUsed="0"/>
-    <w:lsdException w:name="Revision" w:unhideWhenUsed="0"/>
-    <w:lsdException w:name="List Paragraph" w:semiHidden="0" w:uiPriority="34" w:unhideWhenUsed="0" w:qFormat="1"/>
-    <w:lsdException w:name="Quote" w:semiHidden="0" w:uiPriority="29" w:unhideWhenUsed="0" w:qFormat="1"/>
-    <w:lsdException w:name="Intense Quote" w:semiHidden="0" w:uiPriority="30" w:unhideWhenUsed="0" w:qFormat="1"/>
-    <w:lsdException w:name="Medium List 2 Accent 1" w:semiHidden="0" w:uiPriority="66" w:unhideWhenUsed="0"/>
-    <w:lsdException w:name="Medium Grid 1 Accent 1" w:semiHidden="0" w:uiPriority="67" w:unhideWhenUsed="0"/>
-    <w:lsdException w:name="Medium Grid 2 Accent 1" w:semiHidden="0" w:uiPriority="68" w:unhideWhenUsed="0"/>
-    <w:lsdException w:name="Medium Grid 3 Accent 1" w:semiHidden="0" w:uiPriority="69" w:unhideWhenUsed="0"/>
-    <w:lsdException w:name="Dark List Accent 1" w:semiHidden="0" w:uiPriority="70" w:unhideWhenUsed="0"/>
-    <w:lsdException w:name="Colorful Shading Accent 1" w:semiHidden="0" w:uiPriority="71" w:unhideWhenUsed="0"/>
-    <w:lsdException w:name="Colorful List Accent 1" w:semiHidden="0" w:uiPriority="72" w:unhideWhenUsed="0"/>
-    <w:lsdException w:name="Colorful Grid Accent 1" w:semiHidden="0" w:uiPriority="73" w:unhideWhenUsed="0"/>
-    <w:lsdException w:name="Light Shading Accent 2" w:semiHidden="0" w:uiPriority="60" w:unhideWhenUsed="0"/>
-    <w:lsdException w:name="Light List Accent 2" w:semiHidden="0" w:uiPriority="61" w:unhideWhenUsed="0"/>
-    <w:lsdException w:name="Light Grid Accent 2" w:semiHidden="0" w:uiPriority="62" w:unhideWhenUsed="0"/>
-    <w:lsdException w:name="Medium Shading 1 Accent 2" w:semiHidden="0" w:uiPriority="63" w:unhideWhenUsed="0"/>
-    <w:lsdException w:name="Medium Shading 2 Accent 2" w:semiHidden="0" w:uiPriority="64" w:unhideWhenUsed="0"/>
-    <w:lsdException w:name="Medium List 1 Accent 2" w:semiHidden="0" w:uiPriority="65" w:unhideWhenUsed="0"/>
-    <w:lsdException w:name="Medium List 2 Accent 2" w:semiHidden="0" w:uiPriority="66" w:unhideWhenUsed="0"/>
-    <w:lsdException w:name="Medium Grid 1 Accent 2" w:semiHidden="0" w:uiPriority="67" w:unhideWhenUsed="0"/>
-    <w:lsdException w:name="Medium Grid 2 Accent 2" w:semiHidden="0" w:uiPriority="68" w:unhideWhenUsed="0"/>
-    <w:lsdException w:name="Medium Grid 3 Accent 2" w:semiHidden="0" w:uiPriority="69" w:unhideWhenUsed="0"/>
-    <w:lsdException w:name="Dark List Accent 2" w:semiHidden="0" w:uiPriority="70" w:unhideWhenUsed="0"/>
-    <w:lsdException w:name="Colorful Shading Accent 2" w:semiHidden="0" w:uiPriority="71" w:unhideWhenUsed="0"/>
-    <w:lsdException w:name="Colorful List Accent 2" w:semiHidden="0" w:uiPriority="72" w:unhideWhenUsed="0"/>
-    <w:lsdException w:name="Colorful Grid Accent 2" w:semiHidden="0" w:uiPriority="73" w:unhideWhenUsed="0"/>
-    <w:lsdException w:name="Light Shading Accent 3" w:semiHidden="0" w:uiPriority="60" w:unhideWhenUsed="0"/>
-    <w:lsdException w:name="Light List Accent 3" w:semiHidden="0" w:uiPriority="61" w:unhideWhenUsed="0"/>
-    <w:lsdException w:name="Light Grid Accent 3" w:semiHidden="0" w:uiPriority="62" w:unhideWhenUsed="0"/>
-    <w:lsdException w:name="Medium Shading 1 Accent 3" w:semiHidden="0" w:uiPriority="63" w:unhideWhenUsed="0"/>
-    <w:lsdException w:name="Medium Shading 2 Accent 3" w:semiHidden="0" w:uiPriority="64" w:unhideWhenUsed="0"/>
-    <w:lsdException w:name="Medium List 1 Accent 3" w:semiHidden="0" w:uiPriority="65" w:unhideWhenUsed="0"/>
-    <w:lsdException w:name="Medium List 2 Accent 3" w:semiHidden="0" w:uiPriority="66" w:unhideWhenUsed="0"/>
-    <w:lsdException w:name="Medium Grid 1 Accent 3" w:semiHidden="0" w:uiPriority="67" w:unhideWhenUsed="0"/>
-    <w:lsdException w:name="Medium Grid 2 Accent 3" w:semiHidden="0" w:uiPriority="68" w:unhideWhenUsed="0"/>
-    <w:lsdException w:name="Medium Grid 3 Accent 3" w:semiHidden="0" w:uiPriority="69" w:unhideWhenUsed="0"/>
-    <w:lsdException w:name="Dark List Accent 3" w:semiHidden="0" w:uiPriority="70" w:unhideWhenUsed="0"/>
-    <w:lsdException w:name="Colorful Shading Accent 3" w:semiHidden="0" w:uiPriority="71" w:unhideWhenUsed="0"/>
-    <w:lsdException w:name="Colorful List Accent 3" w:semiHidden="0" w:uiPriority="72" w:unhideWhenUsed="0"/>
-    <w:lsdException w:name="Colorful Grid Accent 3" w:semiHidden="0" w:uiPriority="73" w:unhideWhenUsed="0"/>
-    <w:lsdException w:name="Light Shading Accent 4" w:semiHidden="0" w:uiPriority="60" w:unhideWhenUsed="0"/>
-    <w:lsdException w:name="Light List Accent 4" w:semiHidden="0" w:uiPriority="61" w:unhideWhenUsed="0"/>
-    <w:lsdException w:name="Light Grid Accent 4" w:semiHidden="0" w:uiPriority="62" w:unhideWhenUsed="0"/>
-    <w:lsdException w:name="Medium Shading 1 Accent 4" w:semiHidden="0" w:uiPriority="63" w:unhideWhenUsed="0"/>
-    <w:lsdException w:name="Medium Shading 2 Accent 4" w:semiHidden="0" w:uiPriority="64" w:unhideWhenUsed="0"/>
-    <w:lsdException w:name="Medium List 1 Accent 4" w:semiHidden="0" w:uiPriority="65" w:unhideWhenUsed="0"/>
-    <w:lsdException w:name="Medium List 2 Accent 4" w:semiHidden="0" w:uiPriority="66" w:unhideWhenUsed="0"/>
-    <w:lsdException w:name="Medium Grid 1 Accent 4" w:semiHidden="0" w:uiPriority="67" w:unhideWhenUsed="0"/>
-    <w:lsdException w:name="Medium Grid 2 Accent 4" w:semiHidden="0" w:uiPriority="68" w:unhideWhenUsed="0"/>
-    <w:lsdException w:name="Medium Grid 3 Accent 4" w:semiHidden="0" w:uiPriority="69" w:unhideWhenUsed="0"/>
-    <w:lsdException w:name="Dark List Accent 4" w:semiHidden="0" w:uiPriority="70" w:unhideWhenUsed="0"/>
-    <w:lsdException w:name="Colorful Shading Accent 4" w:semiHidden="0" w:uiPriority="71" w:unhideWhenUsed="0"/>
-    <w:lsdException w:name="Colorful List Accent 4" w:semiHidden="0" w:uiPriority="72" w:unhideWhenUsed="0"/>
-    <w:lsdException w:name="Colorful Grid Accent 4" w:semiHidden="0" w:uiPriority="73" w:unhideWhenUsed="0"/>
-    <w:lsdException w:name="Light Shading Accent 5" w:semiHidden="0" w:uiPriority="60" w:unhideWhenUsed="0"/>
-    <w:lsdException w:name="Light List Accent 5" w:semiHidden="0" w:uiPriority="61" w:unhideWhenUsed="0"/>
-    <w:lsdException w:name="Light Grid Accent 5" w:semiHidden="0" w:uiPriority="62" w:unhideWhenUsed="0"/>
-    <w:lsdException w:name="Medium Shading 1 Accent 5" w:semiHidden="0" w:uiPriority="63" w:unhideWhenUsed="0"/>
-    <w:lsdException w:name="Medium Shading 2 Accent 5" w:semiHidden="0" w:uiPriority="64" w:unhideWhenUsed="0"/>
-    <w:lsdException w:name="Medium List 1 Accent 5" w:semiHidden="0" w:uiPriority="65" w:unhideWhenUsed="0"/>
-    <w:lsdException w:name="Medium List 2 Accent 5" w:semiHidden="0" w:uiPriority="66" w:unhideWhenUsed="0"/>
-    <w:lsdException w:name="Medium Grid 1 Accent 5" w:semiHidden="0" w:uiPriority="67" w:unhideWhenUsed="0"/>
-    <w:lsdException w:name="Medium Grid 2 Accent 5" w:semiHidden="0" w:uiPriority="68" w:unhideWhenUsed="0"/>
-    <w:lsdException w:name="Medium Grid 3 Accent 5" w:semiHidden="0" w:uiPriority="69" w:unhideWhenUsed="0"/>
-    <w:lsdException w:name="Dark List Accent 5" w:semiHidden="0" w:uiPriority="70" w:unhideWhenUsed="0"/>
-    <w:lsdException w:name="Colorful Shading Accent 5" w:semiHidden="0" w:uiPriority="71" w:unhideWhenUsed="0"/>
-    <w:lsdException w:name="Colorful List Accent 5" w:semiHidden="0" w:uiPriority="72" w:unhideWhenUsed="0"/>
-    <w:lsdException w:name="Colorful Grid Accent 5" w:semiHidden="0" w:uiPriority="73" w:unhideWhenUsed="0"/>
-    <w:lsdException w:name="Light Shading Accent 6" w:semiHidden="0" w:uiPriority="60" w:unhideWhenUsed="0"/>
-    <w:lsdException w:name="Light List Accent 6" w:semiHidden="0" w:uiPriority="61" w:unhideWhenUsed="0"/>
-    <w:lsdException w:name="Light Grid Accent 6" w:semiHidden="0" w:uiPriority="62" w:unhideWhenUsed="0"/>
-    <w:lsdException w:name="Medium Shading 1 Accent 6" w:semiHidden="0" w:uiPriority="63" w:unhideWhenUsed="0"/>
-    <w:lsdException w:name="Medium Shading 2 Accent 6" w:semiHidden="0" w:uiPriority="64" w:unhideWhenUsed="0"/>
-    <w:lsdException w:name="Medium List 1 Accent 6" w:semiHidden="0" w:uiPriority="65" w:unhideWhenUsed="0"/>
-    <w:lsdException w:name="Medium List 2 Accent 6" w:semiHidden="0" w:uiPriority="66" w:unhideWhenUsed="0"/>
-    <w:lsdException w:name="Medium Grid 1 Accent 6" w:semiHidden="0" w:uiPriority="67" w:unhideWhenUsed="0"/>
-    <w:lsdException w:name="Medium Grid 2 Accent 6" w:semiHidden="0" w:uiPriority="68" w:unhideWhenUsed="0"/>
-    <w:lsdException w:name="Medium Grid 3 Accent 6" w:semiHidden="0" w:uiPriority="69" w:unhideWhenUsed="0"/>
-    <w:lsdException w:name="Dark List Accent 6" w:semiHidden="0" w:uiPriority="70" w:unhideWhenUsed="0"/>
-    <w:lsdException w:name="Colorful Shading Accent 6" w:semiHidden="0" w:uiPriority="71" w:unhideWhenUsed="0"/>
-    <w:lsdException w:name="Colorful List Accent 6" w:semiHidden="0" w:uiPriority="72" w:unhideWhenUsed="0"/>
-    <w:lsdException w:name="Colorful Grid Accent 6" w:semiHidden="0" w:uiPriority="73" w:unhideWhenUsed="0"/>
-    <w:lsdException w:name="Subtle Emphasis" w:semiHidden="0" w:uiPriority="19" w:unhideWhenUsed="0" w:qFormat="1"/>
-    <w:lsdException w:name="Intense Emphasis" w:semiHidden="0" w:uiPriority="21" w:unhideWhenUsed="0" w:qFormat="1"/>
-    <w:lsdException w:name="Subtle Reference" w:semiHidden="0" w:uiPriority="31" w:unhideWhenUsed="0" w:qFormat="1"/>
-    <w:lsdException w:name="Intense Reference" w:semiHidden="0" w:uiPriority="32" w:unhideWhenUsed="0" w:qFormat="1"/>
-    <w:lsdException w:name="Book Title" w:semiHidden="0" w:uiPriority="33" w:unhideWhenUsed="0" w:qFormat="1"/>
-    <w:lsdException w:name="Bibliography" w:uiPriority="37"/>
-    <w:lsdException w:name="TOC Heading" w:uiPriority="39" w:qFormat="1"/>
+  <w:latentStyles w:defLockedState="0" w:defUIPriority="99" w:defSemiHidden="0" w:defUnhideWhenUsed="0" w:defQFormat="0" w:count="382">
+    <w:lsdException w:name="Normal" w:uiPriority="0" w:qFormat="1"/>
+    <w:lsdException w:name="heading 1" w:uiPriority="9" w:qFormat="1"/>
+    <w:lsdException w:name="heading 2" w:semiHidden="1" w:uiPriority="9" w:unhideWhenUsed="1" w:qFormat="1"/>
+    <w:lsdException w:name="heading 3" w:semiHidden="1" w:uiPriority="9" w:unhideWhenUsed="1" w:qFormat="1"/>
+    <w:lsdException w:name="heading 4" w:semiHidden="1" w:uiPriority="9" w:unhideWhenUsed="1" w:qFormat="1"/>
+    <w:lsdException w:name="heading 5" w:semiHidden="1" w:uiPriority="9" w:unhideWhenUsed="1" w:qFormat="1"/>
+    <w:lsdException w:name="heading 6" w:semiHidden="1" w:uiPriority="9" w:unhideWhenUsed="1" w:qFormat="1"/>
+    <w:lsdException w:name="heading 7" w:semiHidden="1" w:uiPriority="9" w:unhideWhenUsed="1" w:qFormat="1"/>
+    <w:lsdException w:name="heading 8" w:semiHidden="1" w:uiPriority="9" w:unhideWhenUsed="1" w:qFormat="1"/>
+    <w:lsdException w:name="heading 9" w:semiHidden="1" w:uiPriority="9" w:unhideWhenUsed="1" w:qFormat="1"/>
+    <w:lsdException w:name="index 1" w:semiHidden="1" w:unhideWhenUsed="1"/>
+    <w:lsdException w:name="index 2" w:semiHidden="1" w:unhideWhenUsed="1"/>
+    <w:lsdException w:name="index 3" w:semiHidden="1" w:unhideWhenUsed="1"/>
+    <w:lsdException w:name="index 4" w:semiHidden="1" w:unhideWhenUsed="1"/>
+    <w:lsdException w:name="index 5" w:semiHidden="1" w:unhideWhenUsed="1"/>
+    <w:lsdException w:name="index 6" w:semiHidden="1" w:unhideWhenUsed="1"/>
+    <w:lsdException w:name="index 7" w:semiHidden="1" w:unhideWhenUsed="1"/>
+    <w:lsdException w:name="index 8" w:semiHidden="1" w:unhideWhenUsed="1"/>
+    <w:lsdException w:name="index 9" w:semiHidden="1" w:unhideWhenUsed="1"/>
+    <w:lsdException w:name="toc 1" w:semiHidden="1" w:uiPriority="39" w:unhideWhenUsed="1"/>
+    <w:lsdException w:name="toc 2" w:semiHidden="1" w:uiPriority="39" w:unhideWhenUsed="1"/>
+    <w:lsdException w:name="toc 3" w:semiHidden="1" w:uiPriority="39" w:unhideWhenUsed="1"/>
+    <w:lsdException w:name="toc 4" w:semiHidden="1" w:uiPriority="39" w:unhideWhenUsed="1"/>
+    <w:lsdException w:name="toc 5" w:semiHidden="1" w:uiPriority="39" w:unhideWhenUsed="1"/>
+    <w:lsdException w:name="toc 6" w:semiHidden="1" w:uiPriority="39" w:unhideWhenUsed="1"/>
+    <w:lsdException w:name="toc 7" w:semiHidden="1" w:uiPriority="39" w:unhideWhenUsed="1"/>
+    <w:lsdException w:name="toc 8" w:semiHidden="1" w:uiPriority="39" w:unhideWhenUsed="1"/>
+    <w:lsdException w:name="toc 9" w:semiHidden="1" w:uiPriority="39" w:unhideWhenUsed="1"/>
+    <w:lsdException w:name="Normal Indent" w:semiHidden="1" w:unhideWhenUsed="1"/>
+    <w:lsdException w:name="footnote text" w:semiHidden="1" w:unhideWhenUsed="1"/>
+    <w:lsdException w:name="annotation text" w:semiHidden="1" w:unhideWhenUsed="1"/>
+    <w:lsdException w:name="header" w:semiHidden="1" w:unhideWhenUsed="1"/>
+    <w:lsdException w:name="footer" w:semiHidden="1" w:unhideWhenUsed="1"/>
+    <w:lsdException w:name="index heading" w:semiHidden="1" w:unhideWhenUsed="1"/>
+    <w:lsdException w:name="caption" w:semiHidden="1" w:uiPriority="35" w:unhideWhenUsed="1" w:qFormat="1"/>
+    <w:lsdException w:name="table of figures" w:semiHidden="1" w:unhideWhenUsed="1"/>
+    <w:lsdException w:name="envelope address" w:semiHidden="1" w:unhideWhenUsed="1"/>
+    <w:lsdException w:name="envelope return" w:semiHidden="1" w:unhideWhenUsed="1"/>
+    <w:lsdException w:name="footnote reference" w:semiHidden="1" w:unhideWhenUsed="1"/>
+    <w:lsdException w:name="annotation reference" w:semiHidden="1" w:unhideWhenUsed="1"/>
+    <w:lsdException w:name="line number" w:semiHidden="1" w:unhideWhenUsed="1"/>
+    <w:lsdException w:name="page number" w:semiHidden="1" w:unhideWhenUsed="1"/>
+    <w:lsdException w:name="endnote reference" w:semiHidden="1" w:unhideWhenUsed="1"/>
+    <w:lsdException w:name="endnote text" w:semiHidden="1" w:unhideWhenUsed="1"/>
+    <w:lsdException w:name="table of authorities" w:semiHidden="1" w:unhideWhenUsed="1"/>
+    <w:lsdException w:name="macro" w:semiHidden="1" w:unhideWhenUsed="1"/>
+    <w:lsdException w:name="toa heading" w:semiHidden="1" w:unhideWhenUsed="1"/>
+    <w:lsdException w:name="List" w:semiHidden="1" w:unhideWhenUsed="1"/>
+    <w:lsdException w:name="List Bullet" w:semiHidden="1" w:unhideWhenUsed="1"/>
+    <w:lsdException w:name="List Number" w:semiHidden="1" w:unhideWhenUsed="1"/>
+    <w:lsdException w:name="List 2" w:semiHidden="1" w:unhideWhenUsed="1"/>
+    <w:lsdException w:name="List 3" w:semiHidden="1" w:unhideWhenUsed="1"/>
+    <w:lsdException w:name="List 4" w:semiHidden="1" w:unhideWhenUsed="1"/>
+    <w:lsdException w:name="List 5" w:semiHidden="1" w:unhideWhenUsed="1"/>
+    <w:lsdException w:name="List Bullet 2" w:semiHidden="1" w:unhideWhenUsed="1"/>
+    <w:lsdException w:name="List Bullet 3" w:semiHidden="1" w:unhideWhenUsed="1"/>
+    <w:lsdException w:name="List Bullet 4" w:semiHidden="1" w:unhideWhenUsed="1"/>
+    <w:lsdException w:name="List Bullet 5" w:semiHidden="1" w:unhideWhenUsed="1"/>
+    <w:lsdException w:name="List Number 2" w:semiHidden="1" w:unhideWhenUsed="1"/>
+    <w:lsdException w:name="List Number 3" w:semiHidden="1" w:unhideWhenUsed="1"/>
+    <w:lsdException w:name="List Number 4" w:semiHidden="1" w:unhideWhenUsed="1"/>
+    <w:lsdException w:name="List Number 5" w:semiHidden="1" w:unhideWhenUsed="1"/>
+    <w:lsdException w:name="Title" w:uiPriority="10" w:qFormat="1"/>
+    <w:lsdException w:name="Closing" w:semiHidden="1" w:unhideWhenUsed="1"/>
+    <w:lsdException w:name="Signature" w:semiHidden="1" w:unhideWhenUsed="1"/>
+    <w:lsdException w:name="Default Paragraph Font" w:semiHidden="1" w:uiPriority="1" w:unhideWhenUsed="1"/>
+    <w:lsdException w:name="Body Text" w:semiHidden="1" w:unhideWhenUsed="1"/>
+    <w:lsdException w:name="Body Text Indent" w:semiHidden="1" w:unhideWhenUsed="1"/>
+    <w:lsdException w:name="List Continue" w:semiHidden="1" w:unhideWhenUsed="1"/>
+    <w:lsdException w:name="List Continue 2" w:semiHidden="1" w:unhideWhenUsed="1"/>
+    <w:lsdException w:name="List Continue 3" w:semiHidden="1" w:unhideWhenUsed="1"/>
+    <w:lsdException w:name="List Continue 4" w:semiHidden="1" w:unhideWhenUsed="1"/>
+    <w:lsdException w:name="List Continue 5" w:semiHidden="1" w:unhideWhenUsed="1"/>
+    <w:lsdException w:name="Message Header" w:semiHidden="1" w:unhideWhenUsed="1"/>
+    <w:lsdException w:name="Subtitle" w:uiPriority="11" w:qFormat="1"/>
+    <w:lsdException w:name="Salutation" w:semiHidden="1" w:unhideWhenUsed="1"/>
+    <w:lsdException w:name="Date" w:semiHidden="1" w:unhideWhenUsed="1"/>
+    <w:lsdException w:name="Body Text First Indent" w:semiHidden="1" w:unhideWhenUsed="1"/>
+    <w:lsdException w:name="Body Text First Indent 2" w:semiHidden="1" w:unhideWhenUsed="1"/>
+    <w:lsdException w:name="Note Heading" w:semiHidden="1" w:unhideWhenUsed="1"/>
+    <w:lsdException w:name="Body Text 2" w:semiHidden="1" w:unhideWhenUsed="1"/>
+    <w:lsdException w:name="Body Text 3" w:semiHidden="1" w:unhideWhenUsed="1"/>
+    <w:lsdException w:name="Body Text Indent 2" w:semiHidden="1" w:unhideWhenUsed="1"/>
+    <w:lsdException w:name="Body Text Indent 3" w:semiHidden="1" w:unhideWhenUsed="1"/>
+    <w:lsdException w:name="Block Text" w:semiHidden="1" w:unhideWhenUsed="1"/>
+    <w:lsdException w:name="Hyperlink" w:semiHidden="1" w:unhideWhenUsed="1"/>
+    <w:lsdException w:name="FollowedHyperlink" w:semiHidden="1" w:unhideWhenUsed="1"/>
+    <w:lsdException w:name="Strong" w:uiPriority="22" w:qFormat="1"/>
+    <w:lsdException w:name="Emphasis" w:uiPriority="20" w:qFormat="1"/>
+    <w:lsdException w:name="Document Map" w:semiHidden="1" w:unhideWhenUsed="1"/>
+    <w:lsdException w:name="Plain Text" w:semiHidden="1" w:unhideWhenUsed="1"/>
+    <w:lsdException w:name="E-mail Signature" w:semiHidden="1" w:unhideWhenUsed="1"/>
+    <w:lsdException w:name="HTML Top of Form" w:semiHidden="1" w:unhideWhenUsed="1"/>
+    <w:lsdException w:name="HTML Bottom of Form" w:semiHidden="1" w:unhideWhenUsed="1"/>
+    <w:lsdException w:name="Normal (Web)" w:semiHidden="1" w:unhideWhenUsed="1"/>
+    <w:lsdException w:name="HTML Acronym" w:semiHidden="1" w:unhideWhenUsed="1"/>
+    <w:lsdException w:name="HTML Address" w:semiHidden="1" w:unhideWhenUsed="1"/>
+    <w:lsdException w:name="HTML Cite" w:semiHidden="1" w:unhideWhenUsed="1"/>
+    <w:lsdException w:name="HTML Code" w:semiHidden="1" w:unhideWhenUsed="1"/>
+    <w:lsdException w:name="HTML Definition" w:semiHidden="1" w:unhideWhenUsed="1"/>
+    <w:lsdException w:name="HTML Keyboard" w:semiHidden="1" w:unhideWhenUsed="1"/>
+    <w:lsdException w:name="HTML Preformatted" w:semiHidden="1" w:unhideWhenUsed="1"/>
+    <w:lsdException w:name="HTML Sample" w:semiHidden="1" w:unhideWhenUsed="1"/>
+    <w:lsdException w:name="HTML Typewriter" w:semiHidden="1" w:unhideWhenUsed="1"/>
+    <w:lsdException w:name="HTML Variable" w:semiHidden="1" w:unhideWhenUsed="1"/>
+    <w:lsdException w:name="Normal Table" w:semiHidden="1" w:unhideWhenUsed="1"/>
+    <w:lsdException w:name="annotation subject" w:semiHidden="1" w:unhideWhenUsed="1"/>
+    <w:lsdException w:name="No List" w:semiHidden="1" w:unhideWhenUsed="1"/>
+    <w:lsdException w:name="Outline List 1" w:semiHidden="1" w:unhideWhenUsed="1"/>
+    <w:lsdException w:name="Outline List 2" w:semiHidden="1" w:unhideWhenUsed="1"/>
+    <w:lsdException w:name="Outline List 3" w:semiHidden="1" w:unhideWhenUsed="1"/>
+    <w:lsdException w:name="Table Simple 1" w:semiHidden="1" w:unhideWhenUsed="1"/>
+    <w:lsdException w:name="Table Simple 2" w:semiHidden="1" w:unhideWhenUsed="1"/>
+    <w:lsdException w:name="Table Simple 3" w:semiHidden="1" w:unhideWhenUsed="1"/>
+    <w:lsdException w:name="Table Classic 1" w:semiHidden="1" w:unhideWhenUsed="1"/>
+    <w:lsdException w:name="Table Classic 2" w:semiHidden="1" w:unhideWhenUsed="1"/>
+    <w:lsdException w:name="Table Classic 3" w:semiHidden="1" w:unhideWhenUsed="1"/>
+    <w:lsdException w:name="Table Classic 4" w:semiHidden="1" w:unhideWhenUsed="1"/>
+    <w:lsdException w:name="Table Colorful 1" w:semiHidden="1" w:unhideWhenUsed="1"/>
+    <w:lsdException w:name="Table Colorful 2" w:semiHidden="1" w:unhideWhenUsed="1"/>
+    <w:lsdException w:name="Table Colorful 3" w:semiHidden="1" w:unhideWhenUsed="1"/>
+    <w:lsdException w:name="Table Columns 1" w:semiHidden="1" w:unhideWhenUsed="1"/>
+    <w:lsdException w:name="Table Columns 2" w:semiHidden="1" w:unhideWhenUsed="1"/>
+    <w:lsdException w:name="Table Columns 3" w:semiHidden="1" w:unhideWhenUsed="1"/>
+    <w:lsdException w:name="Table Columns 4" w:semiHidden="1" w:unhideWhenUsed="1"/>
+    <w:lsdException w:name="Table Columns 5" w:semiHidden="1" w:unhideWhenUsed="1"/>
+    <w:lsdException w:name="Table Grid 1" w:semiHidden="1" w:unhideWhenUsed="1"/>
+    <w:lsdException w:name="Table Grid 2" w:semiHidden="1" w:unhideWhenUsed="1"/>
+    <w:lsdException w:name="Table Grid 3" w:semiHidden="1" w:unhideWhenUsed="1"/>
+    <w:lsdException w:name="Table Grid 4" w:semiHidden="1" w:unhideWhenUsed="1"/>
+    <w:lsdException w:name="Table Grid 5" w:semiHidden="1" w:unhideWhenUsed="1"/>
+    <w:lsdException w:name="Table Grid 6" w:semiHidden="1" w:unhideWhenUsed="1"/>
+    <w:lsdException w:name="Table Grid 7" w:semiHidden="1" w:unhideWhenUsed="1"/>
+    <w:lsdException w:name="Table Grid 8" w:semiHidden="1" w:unhideWhenUsed="1"/>
+    <w:lsdException w:name="Table List 1" w:semiHidden="1" w:unhideWhenUsed="1"/>
+    <w:lsdException w:name="Table List 2" w:semiHidden="1" w:unhideWhenUsed="1"/>
+    <w:lsdException w:name="Table List 3" w:semiHidden="1" w:unhideWhenUsed="1"/>
+    <w:lsdException w:name="Table List 4" w:semiHidden="1" w:unhideWhenUsed="1"/>
+    <w:lsdException w:name="Table List 5" w:semiHidden="1" w:unhideWhenUsed="1"/>
+    <w:lsdException w:name="Table List 6" w:semiHidden="1" w:unhideWhenUsed="1"/>
+    <w:lsdException w:name="Table List 7" w:semiHidden="1" w:unhideWhenUsed="1"/>
+    <w:lsdException w:name="Table List 8" w:semiHidden="1" w:unhideWhenUsed="1"/>
+    <w:lsdException w:name="Table 3D effects 1" w:semiHidden="1" w:unhideWhenUsed="1"/>
+    <w:lsdException w:name="Table 3D effects 2" w:semiHidden="1" w:unhideWhenUsed="1"/>
+    <w:lsdException w:name="Table 3D effects 3" w:semiHidden="1" w:unhideWhenUsed="1"/>
+    <w:lsdException w:name="Table Contemporary" w:semiHidden="1" w:unhideWhenUsed="1"/>
+    <w:lsdException w:name="Table Elegant" w:semiHidden="1" w:unhideWhenUsed="1"/>
+    <w:lsdException w:name="Table Professional" w:semiHidden="1" w:unhideWhenUsed="1"/>
+    <w:lsdException w:name="Table Subtle 1" w:semiHidden="1" w:unhideWhenUsed="1"/>
+    <w:lsdException w:name="Table Subtle 2" w:semiHidden="1" w:unhideWhenUsed="1"/>
+    <w:lsdException w:name="Table Web 1" w:semiHidden="1" w:unhideWhenUsed="1"/>
+    <w:lsdException w:name="Table Web 2" w:semiHidden="1" w:unhideWhenUsed="1"/>
+    <w:lsdException w:name="Table Web 3" w:semiHidden="1" w:unhideWhenUsed="1"/>
+    <w:lsdException w:name="Balloon Text" w:semiHidden="1" w:unhideWhenUsed="1"/>
+    <w:lsdException w:name="Table Grid" w:uiPriority="59"/>
+    <w:lsdException w:name="Table Theme" w:semiHidden="1" w:unhideWhenUsed="1"/>
+    <w:lsdException w:name="Note Level 1" w:semiHidden="1" w:unhideWhenUsed="1"/>
+    <w:lsdException w:name="Note Level 2" w:semiHidden="1" w:unhideWhenUsed="1"/>
+    <w:lsdException w:name="Note Level 3" w:semiHidden="1" w:unhideWhenUsed="1"/>
+    <w:lsdException w:name="Note Level 4" w:semiHidden="1" w:unhideWhenUsed="1"/>
+    <w:lsdException w:name="Note Level 5" w:semiHidden="1" w:unhideWhenUsed="1"/>
+    <w:lsdException w:name="Note Level 6" w:semiHidden="1" w:unhideWhenUsed="1"/>
+    <w:lsdException w:name="Note Level 7" w:semiHidden="1" w:unhideWhenUsed="1"/>
+    <w:lsdException w:name="Note Level 8" w:semiHidden="1" w:unhideWhenUsed="1"/>
+    <w:lsdException w:name="Note Level 9" w:semiHidden="1" w:unhideWhenUsed="1"/>
+    <w:lsdException w:name="Placeholder Text" w:semiHidden="1"/>
+    <w:lsdException w:name="No Spacing" w:uiPriority="1" w:qFormat="1"/>
+    <w:lsdException w:name="Light Shading" w:uiPriority="60"/>
+    <w:lsdException w:name="Light List" w:uiPriority="61"/>
+    <w:lsdException w:name="Light Grid" w:uiPriority="62"/>
+    <w:lsdException w:name="Medium Shading 1" w:uiPriority="63"/>
+    <w:lsdException w:name="Medium Shading 2" w:uiPriority="64"/>
+    <w:lsdException w:name="Medium List 1" w:uiPriority="65"/>
+    <w:lsdException w:name="Medium List 2" w:uiPriority="66"/>
+    <w:lsdException w:name="Medium Grid 1" w:uiPriority="67"/>
+    <w:lsdException w:name="Medium Grid 2" w:uiPriority="68"/>
+    <w:lsdException w:name="Medium Grid 3" w:uiPriority="69"/>
+    <w:lsdException w:name="Dark List" w:uiPriority="70"/>
+    <w:lsdException w:name="Colorful Shading" w:uiPriority="71"/>
+    <w:lsdException w:name="Colorful List" w:uiPriority="72"/>
+    <w:lsdException w:name="Colorful Grid" w:uiPriority="73"/>
+    <w:lsdException w:name="Light Shading Accent 1" w:uiPriority="60"/>
+    <w:lsdException w:name="Light List Accent 1" w:uiPriority="61"/>
+    <w:lsdException w:name="Light Grid Accent 1" w:uiPriority="62"/>
+    <w:lsdException w:name="Medium Shading 1 Accent 1" w:uiPriority="63"/>
+    <w:lsdException w:name="Medium Shading 2 Accent 1" w:uiPriority="64"/>
+    <w:lsdException w:name="Medium List 1 Accent 1" w:uiPriority="65"/>
+    <w:lsdException w:name="Revision" w:semiHidden="1"/>
+    <w:lsdException w:name="List Paragraph" w:uiPriority="34" w:qFormat="1"/>
+    <w:lsdException w:name="Quote" w:uiPriority="29" w:qFormat="1"/>
+    <w:lsdException w:name="Intense Quote" w:uiPriority="30" w:qFormat="1"/>
+    <w:lsdException w:name="Medium List 2 Accent 1" w:uiPriority="66"/>
+    <w:lsdException w:name="Medium Grid 1 Accent 1" w:uiPriority="67"/>
+    <w:lsdException w:name="Medium Grid 2 Accent 1" w:uiPriority="68"/>
+    <w:lsdException w:name="Medium Grid 3 Accent 1" w:uiPriority="69"/>
+    <w:lsdException w:name="Dark List Accent 1" w:uiPriority="70"/>
+    <w:lsdException w:name="Colorful Shading Accent 1" w:uiPriority="71"/>
+    <w:lsdException w:name="Colorful List Accent 1" w:uiPriority="72"/>
+    <w:lsdException w:name="Colorful Grid Accent 1" w:uiPriority="73"/>
+    <w:lsdException w:name="Light Shading Accent 2" w:uiPriority="60"/>
+    <w:lsdException w:name="Light List Accent 2" w:uiPriority="61"/>
+    <w:lsdException w:name="Light Grid Accent 2" w:uiPriority="62"/>
+    <w:lsdException w:name="Medium Shading 1 Accent 2" w:uiPriority="63"/>
+    <w:lsdException w:name="Medium Shading 2 Accent 2" w:uiPriority="64"/>
+    <w:lsdException w:name="Medium List 1 Accent 2" w:uiPriority="65"/>
+    <w:lsdException w:name="Medium List 2 Accent 2" w:uiPriority="66"/>
+    <w:lsdException w:name="Medium Grid 1 Accent 2" w:uiPriority="67"/>
+    <w:lsdException w:name="Medium Grid 2 Accent 2" w:uiPriority="68"/>
+    <w:lsdException w:name="Medium Grid 3 Accent 2" w:uiPriority="69"/>
+    <w:lsdException w:name="Dark List Accent 2" w:uiPriority="70"/>
+    <w:lsdException w:name="Colorful Shading Accent 2" w:uiPriority="71"/>
+    <w:lsdException w:name="Colorful List Accent 2" w:uiPriority="72"/>
+    <w:lsdException w:name="Colorful Grid Accent 2" w:uiPriority="73"/>
+    <w:lsdException w:name="Light Shading Accent 3" w:uiPriority="60"/>
+    <w:lsdException w:name="Light List Accent 3" w:uiPriority="61"/>
+    <w:lsdException w:name="Light Grid Accent 3" w:uiPriority="62"/>
+    <w:lsdException w:name="Medium Shading 1 Accent 3" w:uiPriority="63"/>
+    <w:lsdException w:name="Medium Shading 2 Accent 3" w:uiPriority="64"/>
+    <w:lsdException w:name="Medium List 1 Accent 3" w:uiPriority="65"/>
+    <w:lsdException w:name="Medium List 2 Accent 3" w:uiPriority="66"/>
+    <w:lsdException w:name="Medium Grid 1 Accent 3" w:uiPriority="67"/>
+    <w:lsdException w:name="Medium Grid 2 Accent 3" w:uiPriority="68"/>
+    <w:lsdException w:name="Medium Grid 3 Accent 3" w:uiPriority="69"/>
+    <w:lsdException w:name="Dark List Accent 3" w:uiPriority="70"/>
+    <w:lsdException w:name="Colorful Shading Accent 3" w:uiPriority="71"/>
+    <w:lsdException w:name="Colorful List Accent 3" w:uiPriority="72"/>
+    <w:lsdException w:name="Colorful Grid Accent 3" w:uiPriority="73"/>
+    <w:lsdException w:name="Light Shading Accent 4" w:uiPriority="60"/>
+    <w:lsdException w:name="Light List Accent 4" w:uiPriority="61"/>
+    <w:lsdException w:name="Light Grid Accent 4" w:uiPriority="62"/>
+    <w:lsdException w:name="Medium Shading 1 Accent 4" w:uiPriority="63"/>
+    <w:lsdException w:name="Medium Shading 2 Accent 4" w:uiPriority="64"/>
+    <w:lsdException w:name="Medium List 1 Accent 4" w:uiPriority="65"/>
+    <w:lsdException w:name="Medium List 2 Accent 4" w:uiPriority="66"/>
+    <w:lsdException w:name="Medium Grid 1 Accent 4" w:uiPriority="67"/>
+    <w:lsdException w:name="Medium Grid 2 Accent 4" w:uiPriority="68"/>
+    <w:lsdException w:name="Medium Grid 3 Accent 4" w:uiPriority="69"/>
+    <w:lsdException w:name="Dark List Accent 4" w:uiPriority="70"/>
+    <w:lsdException w:name="Colorful Shading Accent 4" w:uiPriority="71"/>
+    <w:lsdException w:name="Colorful List Accent 4" w:uiPriority="72"/>
+    <w:lsdException w:name="Colorful Grid Accent 4" w:uiPriority="73"/>
+    <w:lsdException w:name="Light Shading Accent 5" w:uiPriority="60"/>
+    <w:lsdException w:name="Light List Accent 5" w:uiPriority="61"/>
+    <w:lsdException w:name="Light Grid Accent 5" w:uiPriority="62"/>
+    <w:lsdException w:name="Medium Shading 1 Accent 5" w:uiPriority="63"/>
+    <w:lsdException w:name="Medium Shading 2 Accent 5" w:uiPriority="64"/>
+    <w:lsdException w:name="Medium List 1 Accent 5" w:uiPriority="65"/>
+    <w:lsdException w:name="Medium List 2 Accent 5" w:uiPriority="66"/>
+    <w:lsdException w:name="Medium Grid 1 Accent 5" w:uiPriority="67"/>
+    <w:lsdException w:name="Medium Grid 2 Accent 5" w:uiPriority="68"/>
+    <w:lsdException w:name="Medium Grid 3 Accent 5" w:uiPriority="69"/>
+    <w:lsdException w:name="Dark List Accent 5" w:uiPriority="70"/>
+    <w:lsdException w:name="Colorful Shading Accent 5" w:uiPriority="71"/>
+    <w:lsdException w:name="Colorful List Accent 5" w:uiPriority="72"/>
+    <w:lsdException w:name="Colorful Grid Accent 5" w:uiPriority="73"/>
+    <w:lsdException w:name="Light Shading Accent 6" w:uiPriority="60"/>
+    <w:lsdException w:name="Light List Accent 6" w:uiPriority="61"/>
+    <w:lsdException w:name="Light Grid Accent 6" w:uiPriority="62"/>
+    <w:lsdException w:name="Medium Shading 1 Accent 6" w:uiPriority="63"/>
+    <w:lsdException w:name="Medium Shading 2 Accent 6" w:uiPriority="64"/>
+    <w:lsdException w:name="Medium List 1 Accent 6" w:uiPriority="65"/>
+    <w:lsdException w:name="Medium List 2 Accent 6" w:uiPriority="66"/>
+    <w:lsdException w:name="Medium Grid 1 Accent 6" w:uiPriority="67"/>
+    <w:lsdException w:name="Medium Grid 2 Accent 6" w:uiPriority="68"/>
+    <w:lsdException w:name="Medium Grid 3 Accent 6" w:uiPriority="69"/>
+    <w:lsdException w:name="Dark List Accent 6" w:uiPriority="70"/>
+    <w:lsdException w:name="Colorful Shading Accent 6" w:uiPriority="71"/>
+    <w:lsdException w:name="Colorful List Accent 6" w:uiPriority="72"/>
+    <w:lsdException w:name="Colorful Grid Accent 6" w:uiPriority="73"/>
+    <w:lsdException w:name="Subtle Emphasis" w:uiPriority="19" w:qFormat="1"/>
+    <w:lsdException w:name="Intense Emphasis" w:uiPriority="21" w:qFormat="1"/>
+    <w:lsdException w:name="Subtle Reference" w:uiPriority="31" w:qFormat="1"/>
+    <w:lsdException w:name="Intense Reference" w:uiPriority="32" w:qFormat="1"/>
+    <w:lsdException w:name="Book Title" w:uiPriority="33" w:qFormat="1"/>
+    <w:lsdException w:name="Bibliography" w:semiHidden="1" w:uiPriority="37" w:unhideWhenUsed="1"/>
+    <w:lsdException w:name="TOC Heading" w:semiHidden="1" w:uiPriority="39" w:unhideWhenUsed="1" w:qFormat="1"/>
+    <w:lsdException w:name="Plain Table 1" w:uiPriority="41"/>
+    <w:lsdException w:name="Plain Table 2" w:uiPriority="42"/>
+    <w:lsdException w:name="Plain Table 3" w:uiPriority="43"/>
+    <w:lsdException w:name="Plain Table 4" w:uiPriority="44"/>
+    <w:lsdException w:name="Plain Table 5" w:uiPriority="45"/>
+    <w:lsdException w:name="Grid Table Light" w:uiPriority="40"/>
+    <w:lsdException w:name="Grid Table 1 Light" w:uiPriority="46"/>
+    <w:lsdException w:name="Grid Table 2" w:uiPriority="47"/>
+    <w:lsdException w:name="Grid Table 3" w:uiPriority="48"/>
+    <w:lsdException w:name="Grid Table 4" w:uiPriority="49"/>
+    <w:lsdException w:name="Grid Table 5 Dark" w:uiPriority="50"/>
+    <w:lsdException w:name="Grid Table 6 Colorful" w:uiPriority="51"/>
+    <w:lsdException w:name="Grid Table 7 Colorful" w:uiPriority="52"/>
+    <w:lsdException w:name="Grid Table 1 Light Accent 1" w:uiPriority="46"/>
+    <w:lsdException w:name="Grid Table 2 Accent 1" w:uiPriority="47"/>
+    <w:lsdException w:name="Grid Table 3 Accent 1" w:uiPriority="48"/>
+    <w:lsdException w:name="Grid Table 4 Accent 1" w:uiPriority="49"/>
+    <w:lsdException w:name="Grid Table 5 Dark Accent 1" w:uiPriority="50"/>
+    <w:lsdException w:name="Grid Table 6 Colorful Accent 1" w:uiPriority="51"/>
+    <w:lsdException w:name="Grid Table 7 Colorful Accent 1" w:uiPriority="52"/>
+    <w:lsdException w:name="Grid Table 1 Light Accent 2" w:uiPriority="46"/>
+    <w:lsdException w:name="Grid Table 2 Accent 2" w:uiPriority="47"/>
+    <w:lsdException w:name="Grid Table 3 Accent 2" w:uiPriority="48"/>
+    <w:lsdException w:name="Grid Table 4 Accent 2" w:uiPriority="49"/>
+    <w:lsdException w:name="Grid Table 5 Dark Accent 2" w:uiPriority="50"/>
+    <w:lsdException w:name="Grid Table 6 Colorful Accent 2" w:uiPriority="51"/>
+    <w:lsdException w:name="Grid Table 7 Colorful Accent 2" w:uiPriority="52"/>
+    <w:lsdException w:name="Grid Table 1 Light Accent 3" w:uiPriority="46"/>
+    <w:lsdException w:name="Grid Table 2 Accent 3" w:uiPriority="47"/>
+    <w:lsdException w:name="Grid Table 3 Accent 3" w:uiPriority="48"/>
+    <w:lsdException w:name="Grid Table 4 Accent 3" w:uiPriority="49"/>
+    <w:lsdException w:name="Grid Table 5 Dark Accent 3" w:uiPriority="50"/>
+    <w:lsdException w:name="Grid Table 6 Colorful Accent 3" w:uiPriority="51"/>
+    <w:lsdException w:name="Grid Table 7 Colorful Accent 3" w:uiPriority="52"/>
+    <w:lsdException w:name="Grid Table 1 Light Accent 4" w:uiPriority="46"/>
+    <w:lsdException w:name="Grid Table 2 Accent 4" w:uiPriority="47"/>
+    <w:lsdException w:name="Grid Table 3 Accent 4" w:uiPriority="48"/>
+    <w:lsdException w:name="Grid Table 4 Accent 4" w:uiPriority="49"/>
+    <w:lsdException w:name="Grid Table 5 Dark Accent 4" w:uiPriority="50"/>
+    <w:lsdException w:name="Grid Table 6 Colorful Accent 4" w:uiPriority="51"/>
+    <w:lsdException w:name="Grid Table 7 Colorful Accent 4" w:uiPriority="52"/>
+    <w:lsdException w:name="Grid Table 1 Light Accent 5" w:uiPriority="46"/>
+    <w:lsdException w:name="Grid Table 2 Accent 5" w:uiPriority="47"/>
+    <w:lsdException w:name="Grid Table 3 Accent 5" w:uiPriority="48"/>
+    <w:lsdException w:name="Grid Table 4 Accent 5" w:uiPriority="49"/>
+    <w:lsdException w:name="Grid Table 5 Dark Accent 5" w:uiPriority="50"/>
+    <w:lsdException w:name="Grid Table 6 Colorful Accent 5" w:uiPriority="51"/>
+    <w:lsdException w:name="Grid Table 7 Colorful Accent 5" w:uiPriority="52"/>
+    <w:lsdException w:name="Grid Table 1 Light Accent 6" w:uiPriority="46"/>
+    <w:lsdException w:name="Grid Table 2 Accent 6" w:uiPriority="47"/>
+    <w:lsdException w:name="Grid Table 3 Accent 6" w:uiPriority="48"/>
+    <w:lsdException w:name="Grid Table 4 Accent 6" w:uiPriority="49"/>
+    <w:lsdException w:name="Grid Table 5 Dark Accent 6" w:uiPriority="50"/>
+    <w:lsdException w:name="Grid Table 6 Colorful Accent 6" w:uiPriority="51"/>
+    <w:lsdException w:name="Grid Table 7 Colorful Accent 6" w:uiPriority="52"/>
+    <w:lsdException w:name="List Table 1 Light" w:uiPriority="46"/>
+    <w:lsdException w:name="List Table 2" w:uiPriority="47"/>
+    <w:lsdException w:name="List Table 3" w:uiPriority="48"/>
+    <w:lsdException w:name="List Table 4" w:uiPriority="49"/>
+    <w:lsdException w:name="List Table 5 Dark" w:uiPriority="50"/>
+    <w:lsdException w:name="List Table 6 Colorful" w:uiPriority="51"/>
+    <w:lsdException w:name="List Table 7 Colorful" w:uiPriority="52"/>
+    <w:lsdException w:name="List Table 1 Light Accent 1" w:uiPriority="46"/>
+    <w:lsdException w:name="List Table 2 Accent 1" w:uiPriority="47"/>
+    <w:lsdException w:name="List Table 3 Accent 1" w:uiPriority="48"/>
+    <w:lsdException w:name="List Table 4 Accent 1" w:uiPriority="49"/>
+    <w:lsdException w:name="List Table 5 Dark Accent 1" w:uiPriority="50"/>
+    <w:lsdException w:name="List Table 6 Colorful Accent 1" w:uiPriority="51"/>
+    <w:lsdException w:name="List Table 7 Colorful Accent 1" w:uiPriority="52"/>
+    <w:lsdException w:name="List Table 1 Light Accent 2" w:uiPriority="46"/>
+    <w:lsdException w:name="List Table 2 Accent 2" w:uiPriority="47"/>
+    <w:lsdException w:name="List Table 3 Accent 2" w:uiPriority="48"/>
+    <w:lsdException w:name="List Table 4 Accent 2" w:uiPriority="49"/>
+    <w:lsdException w:name="List Table 5 Dark Accent 2" w:uiPriority="50"/>
+    <w:lsdException w:name="List Table 6 Colorful Accent 2" w:uiPriority="51"/>
+    <w:lsdException w:name="List Table 7 Colorful Accent 2" w:uiPriority="52"/>
+    <w:lsdException w:name="List Table 1 Light Accent 3" w:uiPriority="46"/>
+    <w:lsdException w:name="List Table 2 Accent 3" w:uiPriority="47"/>
+    <w:lsdException w:name="List Table 3 Accent 3" w:uiPriority="48"/>
+    <w:lsdException w:name="List Table 4 Accent 3" w:uiPriority="49"/>
+    <w:lsdException w:name="List Table 5 Dark Accent 3" w:uiPriority="50"/>
+    <w:lsdException w:name="List Table 6 Colorful Accent 3" w:uiPriority="51"/>
+    <w:lsdException w:name="List Table 7 Colorful Accent 3" w:uiPriority="52"/>
+    <w:lsdException w:name="List Table 1 Light Accent 4" w:uiPriority="46"/>
+    <w:lsdException w:name="List Table 2 Accent 4" w:uiPriority="47"/>
+    <w:lsdException w:name="List Table 3 Accent 4" w:uiPriority="48"/>
+    <w:lsdException w:name="List Table 4 Accent 4" w:uiPriority="49"/>
+    <w:lsdException w:name="List Table 5 Dark Accent 4" w:uiPriority="50"/>
+    <w:lsdException w:name="List Table 6 Colorful Accent 4" w:uiPriority="51"/>
+    <w:lsdException w:name="List Table 7 Colorful Accent 4" w:uiPriority="52"/>
+    <w:lsdException w:name="List Table 1 Light Accent 5" w:uiPriority="46"/>
+    <w:lsdException w:name="List Table 2 Accent 5" w:uiPriority="47"/>
+    <w:lsdException w:name="List Table 3 Accent 5" w:uiPriority="48"/>
+    <w:lsdException w:name="List Table 4 Accent 5" w:uiPriority="49"/>
+    <w:lsdException w:name="List Table 5 Dark Accent 5" w:uiPriority="50"/>
+    <w:lsdException w:name="List Table 6 Colorful Accent 5" w:uiPriority="51"/>
+    <w:lsdException w:name="List Table 7 Colorful Accent 5" w:uiPriority="52"/>
+    <w:lsdException w:name="List Table 1 Light Accent 6" w:uiPriority="46"/>
+    <w:lsdException w:name="List Table 2 Accent 6" w:uiPriority="47"/>
+    <w:lsdException w:name="List Table 3 Accent 6" w:uiPriority="48"/>
+    <w:lsdException w:name="List Table 4 Accent 6" w:uiPriority="49"/>
+    <w:lsdException w:name="List Table 5 Dark Accent 6" w:uiPriority="50"/>
+    <w:lsdException w:name="List Table 6 Colorful Accent 6" w:uiPriority="51"/>
+    <w:lsdException w:name="List Table 7 Colorful Accent 6" w:uiPriority="52"/>
+    <w:lsdException w:name="Mention" w:semiHidden="1" w:unhideWhenUsed="1"/>
+    <w:lsdException w:name="Smart Hyperlink" w:semiHidden="1" w:unhideWhenUsed="1"/>
   </w:latentStyles>
   <w:style w:type="paragraph" w:default="1" w:styleId="Normal">
     <w:name w:val="Normal"/>
@@ -41912,192 +41943,6 @@
       </w:tabs>
       <w:ind w:left="283"/>
     </w:pPr>
-  </w:style>
-</w:styles>
-</file>
-
-<file path=word/stylesWithEffects.xml><?xml version="1.0" encoding="utf-8"?>
-<w:styles xmlns:wpc="http://schemas.microsoft.com/office/word/2010/wordprocessingCanvas" xmlns:mo="http://schemas.microsoft.com/office/mac/office/2008/main" xmlns:mc="http://schemas.openxmlformats.org/markup-compatibility/2006" xmlns:mv="urn:schemas-microsoft-com:mac:vml" xmlns:o="urn:schemas-microsoft-com:office:office" xmlns:r="http://schemas.openxmlformats.org/officeDocument/2006/relationships" xmlns:m="http://schemas.openxmlformats.org/officeDocument/2006/math" xmlns:v="urn:schemas-microsoft-com:vml" xmlns:wp14="http://schemas.microsoft.com/office/word/2010/wordprocessingDrawing" xmlns:wp="http://schemas.openxmlformats.org/drawingml/2006/wordprocessingDrawing" xmlns:w10="urn:schemas-microsoft-com:office:word" xmlns:w="http://schemas.openxmlformats.org/wordprocessingml/2006/main" xmlns:w14="http://schemas.microsoft.com/office/word/2010/wordml" xmlns:wpg="http://schemas.microsoft.com/office/word/2010/wordprocessingGroup" xmlns:wpi="http://schemas.microsoft.com/office/word/2010/wordprocessingInk" xmlns:wne="http://schemas.microsoft.com/office/word/2006/wordml" xmlns:wps="http://schemas.microsoft.com/office/word/2010/wordprocessingShape" mc:Ignorable="w14 wp14">
-  <w:docDefaults>
-    <w:rPrDefault>
-      <w:rPr>
-        <w:rFonts w:asciiTheme="minorHAnsi" w:eastAsiaTheme="minorEastAsia" w:hAnsiTheme="minorHAnsi" w:cstheme="minorBidi"/>
-        <w:sz w:val="24"/>
-        <w:szCs w:val="24"/>
-        <w:lang w:val="en-US" w:eastAsia="ja-JP" w:bidi="ar-SA"/>
-      </w:rPr>
-    </w:rPrDefault>
-    <w:pPrDefault/>
-  </w:docDefaults>
-  <w:latentStyles w:defLockedState="0" w:defUIPriority="99" w:defSemiHidden="1" w:defUnhideWhenUsed="1" w:defQFormat="0" w:count="276">
-    <w:lsdException w:name="Normal" w:semiHidden="0" w:uiPriority="0" w:unhideWhenUsed="0" w:qFormat="1"/>
-    <w:lsdException w:name="heading 1" w:semiHidden="0" w:uiPriority="9" w:unhideWhenUsed="0" w:qFormat="1"/>
-    <w:lsdException w:name="heading 2" w:uiPriority="9" w:qFormat="1"/>
-    <w:lsdException w:name="heading 3" w:uiPriority="9" w:qFormat="1"/>
-    <w:lsdException w:name="heading 4" w:uiPriority="9" w:qFormat="1"/>
-    <w:lsdException w:name="heading 5" w:uiPriority="9" w:qFormat="1"/>
-    <w:lsdException w:name="heading 6" w:uiPriority="9" w:qFormat="1"/>
-    <w:lsdException w:name="heading 7" w:uiPriority="9" w:qFormat="1"/>
-    <w:lsdException w:name="heading 8" w:uiPriority="9" w:qFormat="1"/>
-    <w:lsdException w:name="heading 9" w:uiPriority="9" w:qFormat="1"/>
-    <w:lsdException w:name="toc 1" w:uiPriority="39"/>
-    <w:lsdException w:name="toc 2" w:uiPriority="39"/>
-    <w:lsdException w:name="toc 3" w:uiPriority="39"/>
-    <w:lsdException w:name="toc 4" w:uiPriority="39"/>
-    <w:lsdException w:name="toc 5" w:uiPriority="39"/>
-    <w:lsdException w:name="toc 6" w:uiPriority="39"/>
-    <w:lsdException w:name="toc 7" w:uiPriority="39"/>
-    <w:lsdException w:name="toc 8" w:uiPriority="39"/>
-    <w:lsdException w:name="toc 9" w:uiPriority="39"/>
-    <w:lsdException w:name="caption" w:uiPriority="35" w:qFormat="1"/>
-    <w:lsdException w:name="Title" w:semiHidden="0" w:uiPriority="10" w:unhideWhenUsed="0" w:qFormat="1"/>
-    <w:lsdException w:name="Default Paragraph Font" w:uiPriority="1"/>
-    <w:lsdException w:name="Subtitle" w:semiHidden="0" w:uiPriority="11" w:unhideWhenUsed="0" w:qFormat="1"/>
-    <w:lsdException w:name="Strong" w:semiHidden="0" w:uiPriority="22" w:unhideWhenUsed="0" w:qFormat="1"/>
-    <w:lsdException w:name="Emphasis" w:semiHidden="0" w:uiPriority="20" w:unhideWhenUsed="0" w:qFormat="1"/>
-    <w:lsdException w:name="Table Grid" w:semiHidden="0" w:uiPriority="59" w:unhideWhenUsed="0"/>
-    <w:lsdException w:name="Placeholder Text" w:unhideWhenUsed="0"/>
-    <w:lsdException w:name="No Spacing" w:semiHidden="0" w:uiPriority="1" w:unhideWhenUsed="0" w:qFormat="1"/>
-    <w:lsdException w:name="Light Shading" w:semiHidden="0" w:uiPriority="60" w:unhideWhenUsed="0"/>
-    <w:lsdException w:name="Light List" w:semiHidden="0" w:uiPriority="61" w:unhideWhenUsed="0"/>
-    <w:lsdException w:name="Light Grid" w:semiHidden="0" w:uiPriority="62" w:unhideWhenUsed="0"/>
-    <w:lsdException w:name="Medium Shading 1" w:semiHidden="0" w:uiPriority="63" w:unhideWhenUsed="0"/>
-    <w:lsdException w:name="Medium Shading 2" w:semiHidden="0" w:uiPriority="64" w:unhideWhenUsed="0"/>
-    <w:lsdException w:name="Medium List 1" w:semiHidden="0" w:uiPriority="65" w:unhideWhenUsed="0"/>
-    <w:lsdException w:name="Medium List 2" w:semiHidden="0" w:uiPriority="66" w:unhideWhenUsed="0"/>
-    <w:lsdException w:name="Medium Grid 1" w:semiHidden="0" w:uiPriority="67" w:unhideWhenUsed="0"/>
-    <w:lsdException w:name="Medium Grid 2" w:semiHidden="0" w:uiPriority="68" w:unhideWhenUsed="0"/>
-    <w:lsdException w:name="Medium Grid 3" w:semiHidden="0" w:uiPriority="69" w:unhideWhenUsed="0"/>
-    <w:lsdException w:name="Dark List" w:semiHidden="0" w:uiPriority="70" w:unhideWhenUsed="0"/>
-    <w:lsdException w:name="Colorful Shading" w:semiHidden="0" w:uiPriority="71" w:unhideWhenUsed="0"/>
-    <w:lsdException w:name="Colorful List" w:semiHidden="0" w:uiPriority="72" w:unhideWhenUsed="0"/>
-    <w:lsdException w:name="Colorful Grid" w:semiHidden="0" w:uiPriority="73" w:unhideWhenUsed="0"/>
-    <w:lsdException w:name="Light Shading Accent 1" w:semiHidden="0" w:uiPriority="60" w:unhideWhenUsed="0"/>
-    <w:lsdException w:name="Light List Accent 1" w:semiHidden="0" w:uiPriority="61" w:unhideWhenUsed="0"/>
-    <w:lsdException w:name="Light Grid Accent 1" w:semiHidden="0" w:uiPriority="62" w:unhideWhenUsed="0"/>
-    <w:lsdException w:name="Medium Shading 1 Accent 1" w:semiHidden="0" w:uiPriority="63" w:unhideWhenUsed="0"/>
-    <w:lsdException w:name="Medium Shading 2 Accent 1" w:semiHidden="0" w:uiPriority="64" w:unhideWhenUsed="0"/>
-    <w:lsdException w:name="Medium List 1 Accent 1" w:semiHidden="0" w:uiPriority="65" w:unhideWhenUsed="0"/>
-    <w:lsdException w:name="Revision" w:unhideWhenUsed="0"/>
-    <w:lsdException w:name="List Paragraph" w:semiHidden="0" w:uiPriority="34" w:unhideWhenUsed="0" w:qFormat="1"/>
-    <w:lsdException w:name="Quote" w:semiHidden="0" w:uiPriority="29" w:unhideWhenUsed="0" w:qFormat="1"/>
-    <w:lsdException w:name="Intense Quote" w:semiHidden="0" w:uiPriority="30" w:unhideWhenUsed="0" w:qFormat="1"/>
-    <w:lsdException w:name="Medium List 2 Accent 1" w:semiHidden="0" w:uiPriority="66" w:unhideWhenUsed="0"/>
-    <w:lsdException w:name="Medium Grid 1 Accent 1" w:semiHidden="0" w:uiPriority="67" w:unhideWhenUsed="0"/>
-    <w:lsdException w:name="Medium Grid 2 Accent 1" w:semiHidden="0" w:uiPriority="68" w:unhideWhenUsed="0"/>
-    <w:lsdException w:name="Medium Grid 3 Accent 1" w:semiHidden="0" w:uiPriority="69" w:unhideWhenUsed="0"/>
-    <w:lsdException w:name="Dark List Accent 1" w:semiHidden="0" w:uiPriority="70" w:unhideWhenUsed="0"/>
-    <w:lsdException w:name="Colorful Shading Accent 1" w:semiHidden="0" w:uiPriority="71" w:unhideWhenUsed="0"/>
-    <w:lsdException w:name="Colorful List Accent 1" w:semiHidden="0" w:uiPriority="72" w:unhideWhenUsed="0"/>
-    <w:lsdException w:name="Colorful Grid Accent 1" w:semiHidden="0" w:uiPriority="73" w:unhideWhenUsed="0"/>
-    <w:lsdException w:name="Light Shading Accent 2" w:semiHidden="0" w:uiPriority="60" w:unhideWhenUsed="0"/>
-    <w:lsdException w:name="Light List Accent 2" w:semiHidden="0" w:uiPriority="61" w:unhideWhenUsed="0"/>
-    <w:lsdException w:name="Light Grid Accent 2" w:semiHidden="0" w:uiPriority="62" w:unhideWhenUsed="0"/>
-    <w:lsdException w:name="Medium Shading 1 Accent 2" w:semiHidden="0" w:uiPriority="63" w:unhideWhenUsed="0"/>
-    <w:lsdException w:name="Medium Shading 2 Accent 2" w:semiHidden="0" w:uiPriority="64" w:unhideWhenUsed="0"/>
-    <w:lsdException w:name="Medium List 1 Accent 2" w:semiHidden="0" w:uiPriority="65" w:unhideWhenUsed="0"/>
-    <w:lsdException w:name="Medium List 2 Accent 2" w:semiHidden="0" w:uiPriority="66" w:unhideWhenUsed="0"/>
-    <w:lsdException w:name="Medium Grid 1 Accent 2" w:semiHidden="0" w:uiPriority="67" w:unhideWhenUsed="0"/>
-    <w:lsdException w:name="Medium Grid 2 Accent 2" w:semiHidden="0" w:uiPriority="68" w:unhideWhenUsed="0"/>
-    <w:lsdException w:name="Medium Grid 3 Accent 2" w:semiHidden="0" w:uiPriority="69" w:unhideWhenUsed="0"/>
-    <w:lsdException w:name="Dark List Accent 2" w:semiHidden="0" w:uiPriority="70" w:unhideWhenUsed="0"/>
-    <w:lsdException w:name="Colorful Shading Accent 2" w:semiHidden="0" w:uiPriority="71" w:unhideWhenUsed="0"/>
-    <w:lsdException w:name="Colorful List Accent 2" w:semiHidden="0" w:uiPriority="72" w:unhideWhenUsed="0"/>
-    <w:lsdException w:name="Colorful Grid Accent 2" w:semiHidden="0" w:uiPriority="73" w:unhideWhenUsed="0"/>
-    <w:lsdException w:name="Light Shading Accent 3" w:semiHidden="0" w:uiPriority="60" w:unhideWhenUsed="0"/>
-    <w:lsdException w:name="Light List Accent 3" w:semiHidden="0" w:uiPriority="61" w:unhideWhenUsed="0"/>
-    <w:lsdException w:name="Light Grid Accent 3" w:semiHidden="0" w:uiPriority="62" w:unhideWhenUsed="0"/>
-    <w:lsdException w:name="Medium Shading 1 Accent 3" w:semiHidden="0" w:uiPriority="63" w:unhideWhenUsed="0"/>
-    <w:lsdException w:name="Medium Shading 2 Accent 3" w:semiHidden="0" w:uiPriority="64" w:unhideWhenUsed="0"/>
-    <w:lsdException w:name="Medium List 1 Accent 3" w:semiHidden="0" w:uiPriority="65" w:unhideWhenUsed="0"/>
-    <w:lsdException w:name="Medium List 2 Accent 3" w:semiHidden="0" w:uiPriority="66" w:unhideWhenUsed="0"/>
-    <w:lsdException w:name="Medium Grid 1 Accent 3" w:semiHidden="0" w:uiPriority="67" w:unhideWhenUsed="0"/>
-    <w:lsdException w:name="Medium Grid 2 Accent 3" w:semiHidden="0" w:uiPriority="68" w:unhideWhenUsed="0"/>
-    <w:lsdException w:name="Medium Grid 3 Accent 3" w:semiHidden="0" w:uiPriority="69" w:unhideWhenUsed="0"/>
-    <w:lsdException w:name="Dark List Accent 3" w:semiHidden="0" w:uiPriority="70" w:unhideWhenUsed="0"/>
-    <w:lsdException w:name="Colorful Shading Accent 3" w:semiHidden="0" w:uiPriority="71" w:unhideWhenUsed="0"/>
-    <w:lsdException w:name="Colorful List Accent 3" w:semiHidden="0" w:uiPriority="72" w:unhideWhenUsed="0"/>
-    <w:lsdException w:name="Colorful Grid Accent 3" w:semiHidden="0" w:uiPriority="73" w:unhideWhenUsed="0"/>
-    <w:lsdException w:name="Light Shading Accent 4" w:semiHidden="0" w:uiPriority="60" w:unhideWhenUsed="0"/>
-    <w:lsdException w:name="Light List Accent 4" w:semiHidden="0" w:uiPriority="61" w:unhideWhenUsed="0"/>
-    <w:lsdException w:name="Light Grid Accent 4" w:semiHidden="0" w:uiPriority="62" w:unhideWhenUsed="0"/>
-    <w:lsdException w:name="Medium Shading 1 Accent 4" w:semiHidden="0" w:uiPriority="63" w:unhideWhenUsed="0"/>
-    <w:lsdException w:name="Medium Shading 2 Accent 4" w:semiHidden="0" w:uiPriority="64" w:unhideWhenUsed="0"/>
-    <w:lsdException w:name="Medium List 1 Accent 4" w:semiHidden="0" w:uiPriority="65" w:unhideWhenUsed="0"/>
-    <w:lsdException w:name="Medium List 2 Accent 4" w:semiHidden="0" w:uiPriority="66" w:unhideWhenUsed="0"/>
-    <w:lsdException w:name="Medium Grid 1 Accent 4" w:semiHidden="0" w:uiPriority="67" w:unhideWhenUsed="0"/>
-    <w:lsdException w:name="Medium Grid 2 Accent 4" w:semiHidden="0" w:uiPriority="68" w:unhideWhenUsed="0"/>
-    <w:lsdException w:name="Medium Grid 3 Accent 4" w:semiHidden="0" w:uiPriority="69" w:unhideWhenUsed="0"/>
-    <w:lsdException w:name="Dark List Accent 4" w:semiHidden="0" w:uiPriority="70" w:unhideWhenUsed="0"/>
-    <w:lsdException w:name="Colorful Shading Accent 4" w:semiHidden="0" w:uiPriority="71" w:unhideWhenUsed="0"/>
-    <w:lsdException w:name="Colorful List Accent 4" w:semiHidden="0" w:uiPriority="72" w:unhideWhenUsed="0"/>
-    <w:lsdException w:name="Colorful Grid Accent 4" w:semiHidden="0" w:uiPriority="73" w:unhideWhenUsed="0"/>
-    <w:lsdException w:name="Light Shading Accent 5" w:semiHidden="0" w:uiPriority="60" w:unhideWhenUsed="0"/>
-    <w:lsdException w:name="Light List Accent 5" w:semiHidden="0" w:uiPriority="61" w:unhideWhenUsed="0"/>
-    <w:lsdException w:name="Light Grid Accent 5" w:semiHidden="0" w:uiPriority="62" w:unhideWhenUsed="0"/>
-    <w:lsdException w:name="Medium Shading 1 Accent 5" w:semiHidden="0" w:uiPriority="63" w:unhideWhenUsed="0"/>
-    <w:lsdException w:name="Medium Shading 2 Accent 5" w:semiHidden="0" w:uiPriority="64" w:unhideWhenUsed="0"/>
-    <w:lsdException w:name="Medium List 1 Accent 5" w:semiHidden="0" w:uiPriority="65" w:unhideWhenUsed="0"/>
-    <w:lsdException w:name="Medium List 2 Accent 5" w:semiHidden="0" w:uiPriority="66" w:unhideWhenUsed="0"/>
-    <w:lsdException w:name="Medium Grid 1 Accent 5" w:semiHidden="0" w:uiPriority="67" w:unhideWhenUsed="0"/>
-    <w:lsdException w:name="Medium Grid 2 Accent 5" w:semiHidden="0" w:uiPriority="68" w:unhideWhenUsed="0"/>
-    <w:lsdException w:name="Medium Grid 3 Accent 5" w:semiHidden="0" w:uiPriority="69" w:unhideWhenUsed="0"/>
-    <w:lsdException w:name="Dark List Accent 5" w:semiHidden="0" w:uiPriority="70" w:unhideWhenUsed="0"/>
-    <w:lsdException w:name="Colorful Shading Accent 5" w:semiHidden="0" w:uiPriority="71" w:unhideWhenUsed="0"/>
-    <w:lsdException w:name="Colorful List Accent 5" w:semiHidden="0" w:uiPriority="72" w:unhideWhenUsed="0"/>
-    <w:lsdException w:name="Colorful Grid Accent 5" w:semiHidden="0" w:uiPriority="73" w:unhideWhenUsed="0"/>
-    <w:lsdException w:name="Light Shading Accent 6" w:semiHidden="0" w:uiPriority="60" w:unhideWhenUsed="0"/>
-    <w:lsdException w:name="Light List Accent 6" w:semiHidden="0" w:uiPriority="61" w:unhideWhenUsed="0"/>
-    <w:lsdException w:name="Light Grid Accent 6" w:semiHidden="0" w:uiPriority="62" w:unhideWhenUsed="0"/>
-    <w:lsdException w:name="Medium Shading 1 Accent 6" w:semiHidden="0" w:uiPriority="63" w:unhideWhenUsed="0"/>
-    <w:lsdException w:name="Medium Shading 2 Accent 6" w:semiHidden="0" w:uiPriority="64" w:unhideWhenUsed="0"/>
-    <w:lsdException w:name="Medium List 1 Accent 6" w:semiHidden="0" w:uiPriority="65" w:unhideWhenUsed="0"/>
-    <w:lsdException w:name="Medium List 2 Accent 6" w:semiHidden="0" w:uiPriority="66" w:unhideWhenUsed="0"/>
-    <w:lsdException w:name="Medium Grid 1 Accent 6" w:semiHidden="0" w:uiPriority="67" w:unhideWhenUsed="0"/>
-    <w:lsdException w:name="Medium Grid 2 Accent 6" w:semiHidden="0" w:uiPriority="68" w:unhideWhenUsed="0"/>
-    <w:lsdException w:name="Medium Grid 3 Accent 6" w:semiHidden="0" w:uiPriority="69" w:unhideWhenUsed="0"/>
-    <w:lsdException w:name="Dark List Accent 6" w:semiHidden="0" w:uiPriority="70" w:unhideWhenUsed="0"/>
-    <w:lsdException w:name="Colorful Shading Accent 6" w:semiHidden="0" w:uiPriority="71" w:unhideWhenUsed="0"/>
-    <w:lsdException w:name="Colorful List Accent 6" w:semiHidden="0" w:uiPriority="72" w:unhideWhenUsed="0"/>
-    <w:lsdException w:name="Colorful Grid Accent 6" w:semiHidden="0" w:uiPriority="73" w:unhideWhenUsed="0"/>
-    <w:lsdException w:name="Subtle Emphasis" w:semiHidden="0" w:uiPriority="19" w:unhideWhenUsed="0" w:qFormat="1"/>
-    <w:lsdException w:name="Intense Emphasis" w:semiHidden="0" w:uiPriority="21" w:unhideWhenUsed="0" w:qFormat="1"/>
-    <w:lsdException w:name="Subtle Reference" w:semiHidden="0" w:uiPriority="31" w:unhideWhenUsed="0" w:qFormat="1"/>
-    <w:lsdException w:name="Intense Reference" w:semiHidden="0" w:uiPriority="32" w:unhideWhenUsed="0" w:qFormat="1"/>
-    <w:lsdException w:name="Book Title" w:semiHidden="0" w:uiPriority="33" w:unhideWhenUsed="0" w:qFormat="1"/>
-    <w:lsdException w:name="Bibliography" w:uiPriority="37"/>
-    <w:lsdException w:name="TOC Heading" w:uiPriority="39" w:qFormat="1"/>
-  </w:latentStyles>
-  <w:style w:type="paragraph" w:default="1" w:styleId="Normal">
-    <w:name w:val="Normal"/>
-    <w:qFormat/>
-  </w:style>
-  <w:style w:type="character" w:default="1" w:styleId="DefaultParagraphFont">
-    <w:name w:val="Default Paragraph Font"/>
-    <w:uiPriority w:val="1"/>
-    <w:semiHidden/>
-    <w:unhideWhenUsed/>
-  </w:style>
-  <w:style w:type="table" w:default="1" w:styleId="TableNormal">
-    <w:name w:val="Normal Table"/>
-    <w:uiPriority w:val="99"/>
-    <w:semiHidden/>
-    <w:unhideWhenUsed/>
-    <w:tblPr>
-      <w:tblInd w:w="0" w:type="dxa"/>
-      <w:tblCellMar>
-        <w:top w:w="0" w:type="dxa"/>
-        <w:left w:w="108" w:type="dxa"/>
-        <w:bottom w:w="0" w:type="dxa"/>
-        <w:right w:w="108" w:type="dxa"/>
-      </w:tblCellMar>
-    </w:tblPr>
-  </w:style>
-  <w:style w:type="numbering" w:default="1" w:styleId="NoList">
-    <w:name w:val="No List"/>
-    <w:uiPriority w:val="99"/>
-    <w:semiHidden/>
-    <w:unhideWhenUsed/>
   </w:style>
 </w:styles>
 </file>

</xml_diff>